<commit_message>
slides for week 5 day 2
</commit_message>
<xml_diff>
--- a/docs/resources/week5and6.docx
+++ b/docs/resources/week5and6.docx
@@ -1,6 +1,6 @@
 
 <file path=word/document.xml><?xml version="1.0" encoding="utf-8"?>
-<w:document xmlns:wpc="http://schemas.microsoft.com/office/word/2010/wordprocessingCanvas" xmlns:cx="http://schemas.microsoft.com/office/drawing/2014/chartex" xmlns:cx1="http://schemas.microsoft.com/office/drawing/2015/9/8/chartex" xmlns:cx2="http://schemas.microsoft.com/office/drawing/2015/10/21/chartex" xmlns:cx3="http://schemas.microsoft.com/office/drawing/2016/5/9/chartex" xmlns:cx4="http://schemas.microsoft.com/office/drawing/2016/5/10/chartex" xmlns:cx5="http://schemas.microsoft.com/office/drawing/2016/5/11/chartex" xmlns:cx6="http://schemas.microsoft.com/office/drawing/2016/5/12/chartex" xmlns:cx7="http://schemas.microsoft.com/office/drawing/2016/5/13/chartex" xmlns:cx8="http://schemas.microsoft.com/office/drawing/2016/5/14/chartex" xmlns:mc="http://schemas.openxmlformats.org/markup-compatibility/2006" xmlns:aink="http://schemas.microsoft.com/office/drawing/2016/ink" xmlns:am3d="http://schemas.microsoft.com/office/drawing/2017/model3d" xmlns:o="urn:schemas-microsoft-com:office:office" xmlns:oel="http://schemas.microsoft.com/office/2019/extlst" xmlns:r="http://schemas.openxmlformats.org/officeDocument/2006/relationships" xmlns:m="http://schemas.openxmlformats.org/officeDocument/2006/math" xmlns:v="urn:schemas-microsoft-com:vml" xmlns:wp14="http://schemas.microsoft.com/office/word/2010/wordprocessingDrawing" xmlns:wp="http://schemas.openxmlformats.org/drawingml/2006/wordprocessingDrawing" xmlns:w10="urn:schemas-microsoft-com:office:word" xmlns:w="http://schemas.openxmlformats.org/wordprocessingml/2006/main" xmlns:w14="http://schemas.microsoft.com/office/word/2010/wordml" xmlns:w15="http://schemas.microsoft.com/office/word/2012/wordml" xmlns:w16cex="http://schemas.microsoft.com/office/word/2018/wordml/cex" xmlns:w16cid="http://schemas.microsoft.com/office/word/2016/wordml/cid" xmlns:w16="http://schemas.microsoft.com/office/word/2018/wordml" xmlns:w16sdtdh="http://schemas.microsoft.com/office/word/2020/wordml/sdtdatahash" xmlns:w16se="http://schemas.microsoft.com/office/word/2015/wordml/symex" xmlns:wpg="http://schemas.microsoft.com/office/word/2010/wordprocessingGroup" xmlns:wpi="http://schemas.microsoft.com/office/word/2010/wordprocessingInk" xmlns:wne="http://schemas.microsoft.com/office/word/2006/wordml" xmlns:wps="http://schemas.microsoft.com/office/word/2010/wordprocessingShape" mc:Ignorable="w14 w15 w16se w16cid w16 w16cex w16sdtdh wp14">
+<w:document xmlns:wpc="http://schemas.microsoft.com/office/word/2010/wordprocessingCanvas" xmlns:cx="http://schemas.microsoft.com/office/drawing/2014/chartex" xmlns:cx1="http://schemas.microsoft.com/office/drawing/2015/9/8/chartex" xmlns:cx2="http://schemas.microsoft.com/office/drawing/2015/10/21/chartex" xmlns:cx3="http://schemas.microsoft.com/office/drawing/2016/5/9/chartex" xmlns:cx4="http://schemas.microsoft.com/office/drawing/2016/5/10/chartex" xmlns:cx5="http://schemas.microsoft.com/office/drawing/2016/5/11/chartex" xmlns:cx6="http://schemas.microsoft.com/office/drawing/2016/5/12/chartex" xmlns:cx7="http://schemas.microsoft.com/office/drawing/2016/5/13/chartex" xmlns:cx8="http://schemas.microsoft.com/office/drawing/2016/5/14/chartex" xmlns:mc="http://schemas.openxmlformats.org/markup-compatibility/2006" xmlns:aink="http://schemas.microsoft.com/office/drawing/2016/ink" xmlns:am3d="http://schemas.microsoft.com/office/drawing/2017/model3d" xmlns:o="urn:schemas-microsoft-com:office:office" xmlns:oel="http://schemas.microsoft.com/office/2019/extlst" xmlns:r="http://schemas.openxmlformats.org/officeDocument/2006/relationships" xmlns:m="http://schemas.openxmlformats.org/officeDocument/2006/math" xmlns:v="urn:schemas-microsoft-com:vml" xmlns:wp14="http://schemas.microsoft.com/office/word/2010/wordprocessingDrawing" xmlns:wp="http://schemas.openxmlformats.org/drawingml/2006/wordprocessingDrawing" xmlns:w10="urn:schemas-microsoft-com:office:word" xmlns:w="http://schemas.openxmlformats.org/wordprocessingml/2006/main" xmlns:w14="http://schemas.microsoft.com/office/word/2010/wordml" xmlns:w15="http://schemas.microsoft.com/office/word/2012/wordml" xmlns:w16cex="http://schemas.microsoft.com/office/word/2018/wordml/cex" xmlns:w16cid="http://schemas.microsoft.com/office/word/2016/wordml/cid" xmlns:w16="http://schemas.microsoft.com/office/word/2018/wordml" xmlns:w16du="http://schemas.microsoft.com/office/word/2023/wordml/word16du" xmlns:w16sdtdh="http://schemas.microsoft.com/office/word/2020/wordml/sdtdatahash" xmlns:w16sdtfl="http://schemas.microsoft.com/office/word/2024/wordml/sdtformatlock" xmlns:w16se="http://schemas.microsoft.com/office/word/2015/wordml/symex" xmlns:wpg="http://schemas.microsoft.com/office/word/2010/wordprocessingGroup" xmlns:wpi="http://schemas.microsoft.com/office/word/2010/wordprocessingInk" xmlns:wne="http://schemas.microsoft.com/office/word/2006/wordml" xmlns:wps="http://schemas.microsoft.com/office/word/2010/wordprocessingShape" mc:Ignorable="w14 w15 w16se w16cid w16 w16cex w16sdtdh w16sdtfl w16du wp14">
   <w:body>
     <w:tbl>
       <w:tblPr>
@@ -34,361 +34,486 @@
                 <w:sz w:val="28"/>
                 <w:szCs w:val="28"/>
               </w:rPr>
-              <w:t>Fitting a</w:t>
-            </w:r>
-            <w:r>
+              <w:t>Scatterplot with Different Slopes for Each Group</w:t>
+            </w:r>
+          </w:p>
+          <w:p>
+            <w:pPr>
+              <w:rPr>
+                <w:b/>
+                <w:bCs/>
+              </w:rPr>
+            </w:pPr>
+          </w:p>
+          <w:p>
+            <w:pPr>
+              <w:rPr>
+                <w:rFonts w:ascii="Courier New" w:hAnsi="Courier New" w:cs="Courier New"/>
+                <w:sz w:val="22"/>
+                <w:szCs w:val="22"/>
+              </w:rPr>
+            </w:pPr>
+            <w:proofErr w:type="spellStart"/>
+            <w:proofErr w:type="gramStart"/>
+            <w:r>
+              <w:rPr>
+                <w:rFonts w:ascii="Courier New" w:hAnsi="Courier New" w:cs="Courier New"/>
+                <w:sz w:val="22"/>
+                <w:szCs w:val="22"/>
+              </w:rPr>
+              <w:t>ggplot</w:t>
+            </w:r>
+            <w:proofErr w:type="spellEnd"/>
+            <w:r>
+              <w:rPr>
+                <w:rFonts w:ascii="Courier New" w:hAnsi="Courier New" w:cs="Courier New"/>
+                <w:sz w:val="22"/>
+                <w:szCs w:val="22"/>
+              </w:rPr>
+              <w:t>(</w:t>
+            </w:r>
+            <w:proofErr w:type="gramEnd"/>
+            <w:r>
+              <w:rPr>
+                <w:rFonts w:ascii="Courier New" w:hAnsi="Courier New" w:cs="Courier New"/>
+                <w:sz w:val="22"/>
+                <w:szCs w:val="22"/>
+              </w:rPr>
+              <w:t xml:space="preserve">data = </w:t>
+            </w:r>
+            <w:r>
+              <w:rPr>
+                <w:rFonts w:ascii="Courier New" w:hAnsi="Courier New" w:cs="Courier New"/>
+                <w:color w:val="FF0000"/>
+                <w:sz w:val="22"/>
+                <w:szCs w:val="22"/>
+              </w:rPr>
+              <w:t>&lt;NAME OF DATASET&gt;</w:t>
+            </w:r>
+            <w:r>
+              <w:rPr>
+                <w:rFonts w:ascii="Courier New" w:hAnsi="Courier New" w:cs="Courier New"/>
+                <w:sz w:val="22"/>
+                <w:szCs w:val="22"/>
+              </w:rPr>
+              <w:t xml:space="preserve">, </w:t>
+            </w:r>
+          </w:p>
+          <w:p>
+            <w:pPr>
+              <w:rPr>
+                <w:rFonts w:ascii="Courier New" w:hAnsi="Courier New" w:cs="Courier New"/>
+                <w:color w:val="000000" w:themeColor="text1"/>
+                <w:sz w:val="22"/>
+                <w:szCs w:val="22"/>
+              </w:rPr>
+            </w:pPr>
+            <w:r>
+              <w:rPr>
+                <w:rFonts w:ascii="Courier New" w:hAnsi="Courier New" w:cs="Courier New"/>
+                <w:sz w:val="22"/>
+                <w:szCs w:val="22"/>
+              </w:rPr>
+              <w:t xml:space="preserve">       mapping = </w:t>
+            </w:r>
+            <w:proofErr w:type="spellStart"/>
+            <w:proofErr w:type="gramStart"/>
+            <w:r>
+              <w:rPr>
+                <w:rFonts w:ascii="Courier New" w:hAnsi="Courier New" w:cs="Courier New"/>
+                <w:sz w:val="22"/>
+                <w:szCs w:val="22"/>
+              </w:rPr>
+              <w:t>aes</w:t>
+            </w:r>
+            <w:proofErr w:type="spellEnd"/>
+            <w:r>
+              <w:rPr>
+                <w:rFonts w:ascii="Courier New" w:hAnsi="Courier New" w:cs="Courier New"/>
+                <w:sz w:val="22"/>
+                <w:szCs w:val="22"/>
+              </w:rPr>
+              <w:t>(</w:t>
+            </w:r>
+            <w:proofErr w:type="gramEnd"/>
+            <w:r>
+              <w:rPr>
+                <w:rFonts w:ascii="Courier New" w:hAnsi="Courier New" w:cs="Courier New"/>
+                <w:sz w:val="22"/>
+                <w:szCs w:val="22"/>
+              </w:rPr>
+              <w:t xml:space="preserve">x = </w:t>
+            </w:r>
+            <w:r>
+              <w:rPr>
+                <w:rFonts w:ascii="Courier New" w:hAnsi="Courier New" w:cs="Courier New"/>
+                <w:color w:val="FF0000"/>
+                <w:sz w:val="22"/>
+                <w:szCs w:val="22"/>
+              </w:rPr>
+              <w:t>&lt;NAME OF X-VARIABLE&gt;</w:t>
+            </w:r>
+            <w:r>
+              <w:rPr>
+                <w:rFonts w:ascii="Courier New" w:hAnsi="Courier New" w:cs="Courier New"/>
+                <w:color w:val="000000" w:themeColor="text1"/>
+                <w:sz w:val="22"/>
+                <w:szCs w:val="22"/>
+              </w:rPr>
+              <w:t>,</w:t>
+            </w:r>
+            <w:r>
+              <w:rPr>
+                <w:rFonts w:ascii="Courier New" w:hAnsi="Courier New" w:cs="Courier New"/>
+                <w:color w:val="FF0000"/>
+                <w:sz w:val="22"/>
+                <w:szCs w:val="22"/>
+              </w:rPr>
+              <w:t xml:space="preserve"> </w:t>
+            </w:r>
+            <w:r>
+              <w:rPr>
+                <w:rFonts w:ascii="Courier New" w:hAnsi="Courier New" w:cs="Courier New"/>
+                <w:color w:val="FF0000"/>
+                <w:sz w:val="22"/>
+                <w:szCs w:val="22"/>
+              </w:rPr>
+              <w:br/>
+            </w:r>
+            <w:r>
+              <w:rPr>
+                <w:rFonts w:ascii="Courier New" w:hAnsi="Courier New" w:cs="Courier New"/>
+                <w:sz w:val="22"/>
+                <w:szCs w:val="22"/>
+              </w:rPr>
+              <w:t xml:space="preserve">                     y = </w:t>
+            </w:r>
+            <w:r>
+              <w:rPr>
+                <w:rFonts w:ascii="Courier New" w:hAnsi="Courier New" w:cs="Courier New"/>
+                <w:color w:val="FF0000"/>
+                <w:sz w:val="22"/>
+                <w:szCs w:val="22"/>
+              </w:rPr>
+              <w:t>&lt;NAME OF Y-VARIABLE&gt;</w:t>
+            </w:r>
+            <w:r>
+              <w:rPr>
+                <w:rFonts w:ascii="Courier New" w:hAnsi="Courier New" w:cs="Courier New"/>
+                <w:color w:val="000000" w:themeColor="text1"/>
+                <w:sz w:val="22"/>
+                <w:szCs w:val="22"/>
+              </w:rPr>
+              <w:t xml:space="preserve">, </w:t>
+            </w:r>
+          </w:p>
+          <w:p>
+            <w:pPr>
+              <w:rPr>
+                <w:rFonts w:ascii="Courier New" w:hAnsi="Courier New" w:cs="Courier New"/>
+                <w:sz w:val="22"/>
+                <w:szCs w:val="22"/>
+              </w:rPr>
+            </w:pPr>
+            <w:r>
+              <w:rPr>
+                <w:rFonts w:ascii="Courier New" w:hAnsi="Courier New" w:cs="Courier New"/>
+                <w:color w:val="000000" w:themeColor="text1"/>
+                <w:sz w:val="22"/>
+                <w:szCs w:val="22"/>
+              </w:rPr>
+              <w:t xml:space="preserve">                     color = </w:t>
+            </w:r>
+            <w:r>
+              <w:rPr>
+                <w:rFonts w:ascii="Courier New" w:hAnsi="Courier New" w:cs="Courier New"/>
+                <w:color w:val="FF0000"/>
+                <w:sz w:val="22"/>
+                <w:szCs w:val="22"/>
+              </w:rPr>
+              <w:t>&lt;NAME OF CATEGORICAL VARIABLE&gt;</w:t>
+            </w:r>
+            <w:r>
+              <w:rPr>
+                <w:rFonts w:ascii="Courier New" w:hAnsi="Courier New" w:cs="Courier New"/>
+                <w:color w:val="000000" w:themeColor="text1"/>
+                <w:sz w:val="22"/>
+                <w:szCs w:val="22"/>
+              </w:rPr>
+              <w:t>)</w:t>
+            </w:r>
+          </w:p>
+          <w:p>
+            <w:pPr>
+              <w:rPr>
+                <w:rFonts w:ascii="Courier New" w:hAnsi="Courier New" w:cs="Courier New"/>
+                <w:color w:val="FF0000"/>
+                <w:sz w:val="22"/>
+                <w:szCs w:val="22"/>
+              </w:rPr>
+            </w:pPr>
+            <w:r>
+              <w:rPr>
+                <w:rFonts w:ascii="Courier New" w:hAnsi="Courier New" w:cs="Courier New"/>
+                <w:sz w:val="22"/>
+                <w:szCs w:val="22"/>
+              </w:rPr>
+              <w:t xml:space="preserve">       ) + </w:t>
+            </w:r>
+          </w:p>
+          <w:p>
+            <w:pPr>
+              <w:rPr>
+                <w:rFonts w:ascii="Courier New" w:hAnsi="Courier New" w:cs="Courier New"/>
+                <w:sz w:val="22"/>
+                <w:szCs w:val="22"/>
+              </w:rPr>
+            </w:pPr>
+            <w:r>
+              <w:rPr>
+                <w:rFonts w:ascii="Courier New" w:hAnsi="Courier New" w:cs="Courier New"/>
+                <w:sz w:val="22"/>
+                <w:szCs w:val="22"/>
+              </w:rPr>
+              <w:t xml:space="preserve">  </w:t>
+            </w:r>
+            <w:proofErr w:type="spellStart"/>
+            <w:r>
+              <w:rPr>
+                <w:rFonts w:ascii="Courier New" w:hAnsi="Courier New" w:cs="Courier New"/>
+                <w:sz w:val="22"/>
+                <w:szCs w:val="22"/>
+              </w:rPr>
+              <w:t>geom_</w:t>
+            </w:r>
+            <w:proofErr w:type="gramStart"/>
+            <w:r>
+              <w:rPr>
+                <w:rFonts w:ascii="Courier New" w:hAnsi="Courier New" w:cs="Courier New"/>
+                <w:sz w:val="22"/>
+                <w:szCs w:val="22"/>
+              </w:rPr>
+              <w:t>point</w:t>
+            </w:r>
+            <w:proofErr w:type="spellEnd"/>
+            <w:r>
+              <w:rPr>
+                <w:rFonts w:ascii="Courier New" w:hAnsi="Courier New" w:cs="Courier New"/>
+                <w:sz w:val="22"/>
+                <w:szCs w:val="22"/>
+              </w:rPr>
+              <w:t>(</w:t>
+            </w:r>
+            <w:proofErr w:type="gramEnd"/>
+            <w:r>
+              <w:rPr>
+                <w:rFonts w:ascii="Courier New" w:hAnsi="Courier New" w:cs="Courier New"/>
+                <w:sz w:val="22"/>
+                <w:szCs w:val="22"/>
+              </w:rPr>
+              <w:t xml:space="preserve">) + </w:t>
+            </w:r>
+          </w:p>
+          <w:p>
+            <w:pPr>
+              <w:rPr>
+                <w:rFonts w:ascii="Courier New" w:hAnsi="Courier New" w:cs="Courier New"/>
+                <w:sz w:val="22"/>
+                <w:szCs w:val="22"/>
+              </w:rPr>
+            </w:pPr>
+            <w:r>
+              <w:rPr>
+                <w:rFonts w:ascii="Courier New" w:hAnsi="Courier New" w:cs="Courier New"/>
+                <w:sz w:val="22"/>
+                <w:szCs w:val="22"/>
+              </w:rPr>
+              <w:t xml:space="preserve">  </w:t>
+            </w:r>
+            <w:proofErr w:type="spellStart"/>
+            <w:r>
+              <w:rPr>
+                <w:rFonts w:ascii="Courier New" w:hAnsi="Courier New" w:cs="Courier New"/>
+                <w:sz w:val="22"/>
+                <w:szCs w:val="22"/>
+              </w:rPr>
+              <w:t>geom_</w:t>
+            </w:r>
+            <w:proofErr w:type="gramStart"/>
+            <w:r>
+              <w:rPr>
+                <w:rFonts w:ascii="Courier New" w:hAnsi="Courier New" w:cs="Courier New"/>
+                <w:sz w:val="22"/>
+                <w:szCs w:val="22"/>
+              </w:rPr>
+              <w:t>smooth</w:t>
+            </w:r>
+            <w:proofErr w:type="spellEnd"/>
+            <w:r>
+              <w:rPr>
+                <w:rFonts w:ascii="Courier New" w:hAnsi="Courier New" w:cs="Courier New"/>
+                <w:sz w:val="22"/>
+                <w:szCs w:val="22"/>
+              </w:rPr>
+              <w:t>(</w:t>
+            </w:r>
+            <w:proofErr w:type="gramEnd"/>
+            <w:r>
+              <w:rPr>
+                <w:rFonts w:ascii="Courier New" w:hAnsi="Courier New" w:cs="Courier New"/>
+                <w:sz w:val="22"/>
+                <w:szCs w:val="22"/>
+              </w:rPr>
+              <w:t>method = “</w:t>
+            </w:r>
+            <w:proofErr w:type="spellStart"/>
+            <w:r>
+              <w:rPr>
+                <w:rFonts w:ascii="Courier New" w:hAnsi="Courier New" w:cs="Courier New"/>
+                <w:sz w:val="22"/>
+                <w:szCs w:val="22"/>
+              </w:rPr>
+              <w:t>lm</w:t>
+            </w:r>
+            <w:proofErr w:type="spellEnd"/>
+            <w:r>
+              <w:rPr>
+                <w:rFonts w:ascii="Courier New" w:hAnsi="Courier New" w:cs="Courier New"/>
+                <w:sz w:val="22"/>
+                <w:szCs w:val="22"/>
+              </w:rPr>
+              <w:t>”) +</w:t>
+            </w:r>
+          </w:p>
+          <w:p>
+            <w:pPr>
+              <w:rPr>
+                <w:rFonts w:ascii="Courier New" w:hAnsi="Courier New" w:cs="Courier New"/>
+                <w:sz w:val="22"/>
+                <w:szCs w:val="22"/>
+              </w:rPr>
+            </w:pPr>
+            <w:r>
+              <w:rPr>
+                <w:rFonts w:ascii="Courier New" w:hAnsi="Courier New" w:cs="Courier New"/>
+                <w:sz w:val="22"/>
+                <w:szCs w:val="22"/>
+              </w:rPr>
+              <w:t xml:space="preserve">  </w:t>
+            </w:r>
+            <w:proofErr w:type="gramStart"/>
+            <w:r>
+              <w:rPr>
+                <w:rFonts w:ascii="Courier New" w:hAnsi="Courier New" w:cs="Courier New"/>
+                <w:sz w:val="22"/>
+                <w:szCs w:val="22"/>
+              </w:rPr>
+              <w:t>labs(</w:t>
+            </w:r>
+            <w:proofErr w:type="gramEnd"/>
+            <w:r>
+              <w:rPr>
+                <w:rFonts w:ascii="Courier New" w:hAnsi="Courier New" w:cs="Courier New"/>
+                <w:sz w:val="22"/>
+                <w:szCs w:val="22"/>
+              </w:rPr>
+              <w:t>x = "</w:t>
+            </w:r>
+            <w:r>
+              <w:rPr>
+                <w:rFonts w:ascii="Courier New" w:hAnsi="Courier New" w:cs="Courier New"/>
+                <w:color w:val="FF0000"/>
+                <w:sz w:val="22"/>
+                <w:szCs w:val="22"/>
+              </w:rPr>
+              <w:t>&lt;TITLE FOR THE X-AXIS&gt;</w:t>
+            </w:r>
+            <w:r>
+              <w:rPr>
+                <w:rFonts w:ascii="Courier New" w:hAnsi="Courier New" w:cs="Courier New"/>
+                <w:sz w:val="22"/>
+                <w:szCs w:val="22"/>
+              </w:rPr>
+              <w:t xml:space="preserve">", </w:t>
+            </w:r>
+          </w:p>
+          <w:p>
+            <w:pPr>
+              <w:rPr>
+                <w:rFonts w:ascii="Courier New" w:hAnsi="Courier New" w:cs="Courier New"/>
+                <w:sz w:val="22"/>
+                <w:szCs w:val="22"/>
+              </w:rPr>
+            </w:pPr>
+            <w:r>
+              <w:rPr>
+                <w:rFonts w:ascii="Courier New" w:hAnsi="Courier New" w:cs="Courier New"/>
+                <w:sz w:val="22"/>
+                <w:szCs w:val="22"/>
+              </w:rPr>
+              <w:t xml:space="preserve">       y = “</w:t>
+            </w:r>
+            <w:r>
+              <w:rPr>
+                <w:rFonts w:ascii="Courier New" w:hAnsi="Courier New" w:cs="Courier New"/>
+                <w:color w:val="FF0000"/>
+                <w:sz w:val="22"/>
+                <w:szCs w:val="22"/>
+              </w:rPr>
+              <w:t>&lt;TITLE FOR THE Y-AXIS&gt;</w:t>
+            </w:r>
+            <w:r>
+              <w:rPr>
+                <w:rFonts w:ascii="Courier New" w:hAnsi="Courier New" w:cs="Courier New"/>
+                <w:sz w:val="22"/>
+                <w:szCs w:val="22"/>
+              </w:rPr>
+              <w:t>”</w:t>
+            </w:r>
+            <w:r>
+              <w:rPr>
+                <w:rFonts w:ascii="Courier New" w:hAnsi="Courier New" w:cs="Courier New"/>
+                <w:sz w:val="22"/>
+                <w:szCs w:val="22"/>
+              </w:rPr>
+              <w:t xml:space="preserve">, </w:t>
+            </w:r>
+            <w:r>
+              <w:rPr>
+                <w:rFonts w:ascii="Courier New" w:hAnsi="Courier New" w:cs="Courier New"/>
+                <w:sz w:val="22"/>
+                <w:szCs w:val="22"/>
+              </w:rPr>
+              <w:br/>
+              <w:t xml:space="preserve">       color = “</w:t>
+            </w:r>
+            <w:r>
+              <w:rPr>
+                <w:rFonts w:ascii="Courier New" w:hAnsi="Courier New" w:cs="Courier New"/>
+                <w:color w:val="FF0000"/>
+                <w:sz w:val="22"/>
+                <w:szCs w:val="22"/>
+              </w:rPr>
+              <w:t>&lt;TITLE FOR THE COLOR LEGEND&gt;</w:t>
+            </w:r>
+            <w:r>
+              <w:rPr>
+                <w:rFonts w:ascii="Courier New" w:hAnsi="Courier New" w:cs="Courier New"/>
+                <w:color w:val="000000" w:themeColor="text1"/>
+                <w:sz w:val="22"/>
+                <w:szCs w:val="22"/>
+              </w:rPr>
+              <w:t>”)</w:t>
+            </w:r>
+          </w:p>
+          <w:p>
+            <w:pPr>
+              <w:jc w:val="center"/>
               <w:rPr>
                 <w:b/>
                 <w:bCs/>
                 <w:sz w:val="28"/>
                 <w:szCs w:val="28"/>
-              </w:rPr>
-              <w:t xml:space="preserve"> Multiple </w:t>
-            </w:r>
-            <w:r>
-              <w:rPr>
-                <w:b/>
-                <w:bCs/>
-                <w:sz w:val="28"/>
-                <w:szCs w:val="28"/>
-              </w:rPr>
-              <w:t>Linear Regression</w:t>
-            </w:r>
-            <w:r>
-              <w:rPr>
-                <w:b/>
-                <w:bCs/>
-                <w:sz w:val="28"/>
-                <w:szCs w:val="28"/>
-              </w:rPr>
-              <w:t xml:space="preserve"> with Two Numerical Variables</w:t>
-            </w:r>
-          </w:p>
-          <w:p>
-            <w:pPr>
-              <w:rPr>
-                <w:rFonts w:asciiTheme="majorHAnsi" w:hAnsiTheme="majorHAnsi" w:cstheme="majorHAnsi"/>
-              </w:rPr>
-            </w:pPr>
-          </w:p>
-          <w:p>
-            <w:pPr>
-              <w:rPr>
-                <w:rFonts w:ascii="Courier New" w:hAnsi="Courier New" w:cs="Courier New"/>
-                <w:color w:val="FF0000"/>
-                <w:sz w:val="22"/>
-                <w:szCs w:val="22"/>
-              </w:rPr>
-            </w:pPr>
-            <w:proofErr w:type="spellStart"/>
-            <w:r>
-              <w:rPr>
-                <w:rFonts w:ascii="Courier New" w:hAnsi="Courier New" w:cs="Courier New"/>
-                <w:sz w:val="22"/>
-                <w:szCs w:val="22"/>
-              </w:rPr>
-              <w:t>my_</w:t>
-            </w:r>
-            <w:r>
-              <w:rPr>
-                <w:rFonts w:ascii="Courier New" w:hAnsi="Courier New" w:cs="Courier New"/>
-                <w:sz w:val="22"/>
-                <w:szCs w:val="22"/>
-              </w:rPr>
-              <w:t>model</w:t>
-            </w:r>
-            <w:proofErr w:type="spellEnd"/>
-            <w:r>
-              <w:rPr>
-                <w:rFonts w:ascii="Courier New" w:hAnsi="Courier New" w:cs="Courier New"/>
-                <w:sz w:val="22"/>
-                <w:szCs w:val="22"/>
-              </w:rPr>
-              <w:t xml:space="preserve"> &lt;- </w:t>
-            </w:r>
-            <w:proofErr w:type="spellStart"/>
-            <w:r>
-              <w:rPr>
-                <w:rFonts w:ascii="Courier New" w:hAnsi="Courier New" w:cs="Courier New"/>
-                <w:sz w:val="22"/>
-                <w:szCs w:val="22"/>
-              </w:rPr>
-              <w:t>lm</w:t>
-            </w:r>
-            <w:proofErr w:type="spellEnd"/>
-            <w:r>
-              <w:rPr>
-                <w:rFonts w:ascii="Courier New" w:hAnsi="Courier New" w:cs="Courier New"/>
-                <w:sz w:val="22"/>
-                <w:szCs w:val="22"/>
-              </w:rPr>
-              <w:t>(</w:t>
-            </w:r>
-            <w:r>
-              <w:rPr>
-                <w:rFonts w:ascii="Courier New" w:hAnsi="Courier New" w:cs="Courier New"/>
-                <w:color w:val="FF0000"/>
-                <w:sz w:val="22"/>
-                <w:szCs w:val="22"/>
-              </w:rPr>
-              <w:t>&lt;</w:t>
-            </w:r>
-            <w:r>
-              <w:rPr>
-                <w:rFonts w:ascii="Courier New" w:hAnsi="Courier New" w:cs="Courier New"/>
-                <w:color w:val="FF0000"/>
-                <w:sz w:val="22"/>
-                <w:szCs w:val="22"/>
-              </w:rPr>
-              <w:t>RESPONSE</w:t>
-            </w:r>
-            <w:r>
-              <w:rPr>
-                <w:rFonts w:ascii="Courier New" w:hAnsi="Courier New" w:cs="Courier New"/>
-                <w:color w:val="FF0000"/>
-                <w:sz w:val="22"/>
-                <w:szCs w:val="22"/>
-              </w:rPr>
-              <w:t xml:space="preserve">&gt; </w:t>
-            </w:r>
-            <w:r>
-              <w:rPr>
-                <w:rFonts w:ascii="Courier New" w:hAnsi="Courier New" w:cs="Courier New"/>
-                <w:b/>
-                <w:bCs/>
-                <w:sz w:val="22"/>
-                <w:szCs w:val="22"/>
-              </w:rPr>
-              <w:t>~</w:t>
-            </w:r>
-            <w:r>
-              <w:rPr>
-                <w:rFonts w:ascii="Courier New" w:hAnsi="Courier New" w:cs="Courier New"/>
-                <w:sz w:val="22"/>
-                <w:szCs w:val="22"/>
-              </w:rPr>
-              <w:t xml:space="preserve"> </w:t>
-            </w:r>
-            <w:r>
-              <w:rPr>
-                <w:rFonts w:ascii="Courier New" w:hAnsi="Courier New" w:cs="Courier New"/>
-                <w:color w:val="FF0000"/>
-                <w:sz w:val="22"/>
-                <w:szCs w:val="22"/>
-              </w:rPr>
-              <w:t>&lt;</w:t>
-            </w:r>
-            <w:r>
-              <w:rPr>
-                <w:rFonts w:ascii="Courier New" w:hAnsi="Courier New" w:cs="Courier New"/>
-                <w:color w:val="FF0000"/>
-                <w:sz w:val="22"/>
-                <w:szCs w:val="22"/>
-              </w:rPr>
-              <w:t xml:space="preserve">EXPLANATORY </w:t>
-            </w:r>
-            <w:r>
-              <w:rPr>
-                <w:rFonts w:ascii="Courier New" w:hAnsi="Courier New" w:cs="Courier New"/>
-                <w:color w:val="FF0000"/>
-                <w:sz w:val="22"/>
-                <w:szCs w:val="22"/>
-              </w:rPr>
-              <w:t>VARIABLE</w:t>
-            </w:r>
-            <w:r>
-              <w:rPr>
-                <w:rFonts w:ascii="Courier New" w:hAnsi="Courier New" w:cs="Courier New"/>
-                <w:color w:val="FF0000"/>
-                <w:sz w:val="22"/>
-                <w:szCs w:val="22"/>
-              </w:rPr>
-              <w:t xml:space="preserve"> 1</w:t>
-            </w:r>
-            <w:r>
-              <w:rPr>
-                <w:rFonts w:ascii="Courier New" w:hAnsi="Courier New" w:cs="Courier New"/>
-                <w:color w:val="FF0000"/>
-                <w:sz w:val="22"/>
-                <w:szCs w:val="22"/>
-              </w:rPr>
-              <w:t>&gt;</w:t>
-            </w:r>
-            <w:r>
-              <w:rPr>
-                <w:rFonts w:ascii="Courier New" w:hAnsi="Courier New" w:cs="Courier New"/>
-                <w:color w:val="FF0000"/>
-                <w:sz w:val="22"/>
-                <w:szCs w:val="22"/>
-              </w:rPr>
-              <w:t xml:space="preserve"> </w:t>
-            </w:r>
-            <w:r>
-              <w:rPr>
-                <w:rFonts w:ascii="Courier New" w:hAnsi="Courier New" w:cs="Courier New"/>
-                <w:b/>
-                <w:bCs/>
-                <w:sz w:val="22"/>
-                <w:szCs w:val="22"/>
-              </w:rPr>
-              <w:t>+</w:t>
-            </w:r>
-            <w:r>
-              <w:rPr>
-                <w:rFonts w:ascii="Courier New" w:hAnsi="Courier New" w:cs="Courier New"/>
-                <w:color w:val="FF0000"/>
-                <w:sz w:val="22"/>
-                <w:szCs w:val="22"/>
-              </w:rPr>
-              <w:t xml:space="preserve"> </w:t>
-            </w:r>
-            <w:r>
-              <w:rPr>
-                <w:rFonts w:ascii="Courier New" w:hAnsi="Courier New" w:cs="Courier New"/>
-                <w:color w:val="FF0000"/>
-                <w:sz w:val="22"/>
-                <w:szCs w:val="22"/>
-              </w:rPr>
-              <w:t>&lt;</w:t>
-            </w:r>
-            <w:r>
-              <w:rPr>
-                <w:rFonts w:ascii="Courier New" w:hAnsi="Courier New" w:cs="Courier New"/>
-                <w:color w:val="FF0000"/>
-                <w:sz w:val="22"/>
-                <w:szCs w:val="22"/>
-              </w:rPr>
-              <w:t xml:space="preserve">EXPLANATORY </w:t>
-            </w:r>
-            <w:r>
-              <w:rPr>
-                <w:rFonts w:ascii="Courier New" w:hAnsi="Courier New" w:cs="Courier New"/>
-                <w:color w:val="FF0000"/>
-                <w:sz w:val="22"/>
-                <w:szCs w:val="22"/>
-              </w:rPr>
-              <w:t>VARIABLE</w:t>
-            </w:r>
-            <w:r>
-              <w:rPr>
-                <w:rFonts w:ascii="Courier New" w:hAnsi="Courier New" w:cs="Courier New"/>
-                <w:color w:val="FF0000"/>
-                <w:sz w:val="22"/>
-                <w:szCs w:val="22"/>
-              </w:rPr>
-              <w:t xml:space="preserve"> 2</w:t>
-            </w:r>
-            <w:r>
-              <w:rPr>
-                <w:rFonts w:ascii="Courier New" w:hAnsi="Courier New" w:cs="Courier New"/>
-                <w:color w:val="FF0000"/>
-                <w:sz w:val="22"/>
-                <w:szCs w:val="22"/>
-              </w:rPr>
-              <w:t>&gt;</w:t>
-            </w:r>
-            <w:r>
-              <w:rPr>
-                <w:rFonts w:ascii="Courier New" w:hAnsi="Courier New" w:cs="Courier New"/>
-                <w:b/>
-                <w:bCs/>
-                <w:sz w:val="22"/>
-                <w:szCs w:val="22"/>
-              </w:rPr>
-              <w:t>,</w:t>
-            </w:r>
-            <w:r>
-              <w:rPr>
-                <w:rFonts w:ascii="Courier New" w:hAnsi="Courier New" w:cs="Courier New"/>
-                <w:sz w:val="22"/>
-                <w:szCs w:val="22"/>
-              </w:rPr>
-              <w:t xml:space="preserve"> </w:t>
-            </w:r>
-          </w:p>
-          <w:p>
-            <w:pPr>
-              <w:rPr>
-                <w:rFonts w:ascii="Courier New" w:hAnsi="Courier New" w:cs="Courier New"/>
-                <w:sz w:val="22"/>
-                <w:szCs w:val="22"/>
-              </w:rPr>
-            </w:pPr>
-            <w:r>
-              <w:rPr>
-                <w:rFonts w:ascii="Courier New" w:hAnsi="Courier New" w:cs="Courier New"/>
-                <w:sz w:val="22"/>
-                <w:szCs w:val="22"/>
-              </w:rPr>
-              <w:t xml:space="preserve">               data = </w:t>
-            </w:r>
-            <w:r>
-              <w:rPr>
-                <w:rFonts w:ascii="Courier New" w:hAnsi="Courier New" w:cs="Courier New"/>
-                <w:color w:val="FF0000"/>
-                <w:sz w:val="22"/>
-                <w:szCs w:val="22"/>
-              </w:rPr>
-              <w:t>&lt;NAME OF DATASET&gt;</w:t>
-            </w:r>
-            <w:r>
-              <w:rPr>
-                <w:rFonts w:ascii="Courier New" w:hAnsi="Courier New" w:cs="Courier New"/>
-                <w:sz w:val="22"/>
-                <w:szCs w:val="22"/>
-              </w:rPr>
-              <w:t>)</w:t>
-            </w:r>
-          </w:p>
-          <w:p>
-            <w:pPr>
-              <w:rPr>
-                <w:rFonts w:asciiTheme="majorHAnsi" w:hAnsiTheme="majorHAnsi" w:cstheme="majorHAnsi"/>
-              </w:rPr>
-            </w:pPr>
-          </w:p>
-          <w:p>
-            <w:pPr>
-              <w:rPr>
-                <w:color w:val="0070C0"/>
-              </w:rPr>
-            </w:pPr>
-            <w:r>
-              <w:rPr>
-                <w:b/>
-                <w:bCs/>
-                <w:i/>
-                <w:iCs/>
-              </w:rPr>
-              <w:t>Note:</w:t>
-            </w:r>
-            <w:r>
-              <w:rPr>
-                <w:b/>
-                <w:bCs/>
-                <w:i/>
-                <w:iCs/>
-              </w:rPr>
-              <w:t xml:space="preserve"> </w:t>
-            </w:r>
-            <w:r>
-              <w:t xml:space="preserve">The </w:t>
-            </w:r>
-            <w:r>
-              <w:rPr>
-                <w:b/>
-                <w:bCs/>
-              </w:rPr>
-              <w:t xml:space="preserve">~ </w:t>
-            </w:r>
-            <w:r>
-              <w:t>is necessary! It has to be there!</w:t>
-            </w:r>
-          </w:p>
-          <w:p>
-            <w:pPr>
-              <w:rPr>
-                <w:color w:val="0070C0"/>
               </w:rPr>
             </w:pPr>
           </w:p>
@@ -416,7 +541,7 @@
                 <w:sz w:val="28"/>
                 <w:szCs w:val="28"/>
               </w:rPr>
-              <w:t>Fitting a</w:t>
+              <w:t xml:space="preserve">Scatterplot with </w:t>
             </w:r>
             <w:r>
               <w:rPr>
@@ -425,41 +550,43 @@
                 <w:sz w:val="28"/>
                 <w:szCs w:val="28"/>
               </w:rPr>
-              <w:t xml:space="preserve"> Different Slopes (Interaction Model)</w:t>
-            </w:r>
-          </w:p>
-          <w:p>
-            <w:pPr>
-              <w:rPr>
-                <w:rFonts w:asciiTheme="majorHAnsi" w:hAnsiTheme="majorHAnsi" w:cstheme="majorHAnsi"/>
-              </w:rPr>
-            </w:pPr>
-          </w:p>
-          <w:p>
-            <w:pPr>
-              <w:rPr>
-                <w:rFonts w:ascii="Courier New" w:hAnsi="Courier New" w:cs="Courier New"/>
-                <w:color w:val="FF0000"/>
+              <w:t xml:space="preserve">Parallel </w:t>
+            </w:r>
+            <w:r>
+              <w:rPr>
+                <w:b/>
+                <w:bCs/>
+                <w:sz w:val="28"/>
+                <w:szCs w:val="28"/>
+              </w:rPr>
+              <w:t>Slopes for Each Group</w:t>
+            </w:r>
+          </w:p>
+          <w:p>
+            <w:pPr>
+              <w:rPr>
+                <w:b/>
+                <w:bCs/>
+              </w:rPr>
+            </w:pPr>
+          </w:p>
+          <w:p>
+            <w:pPr>
+              <w:rPr>
+                <w:rFonts w:ascii="Courier New" w:hAnsi="Courier New" w:cs="Courier New"/>
                 <w:sz w:val="22"/>
                 <w:szCs w:val="22"/>
               </w:rPr>
             </w:pPr>
             <w:proofErr w:type="spellStart"/>
-            <w:r>
-              <w:rPr>
-                <w:rFonts w:ascii="Courier New" w:hAnsi="Courier New" w:cs="Courier New"/>
-                <w:sz w:val="22"/>
-                <w:szCs w:val="22"/>
-              </w:rPr>
-              <w:t>my_</w:t>
-            </w:r>
-            <w:r>
-              <w:rPr>
-                <w:rFonts w:ascii="Courier New" w:hAnsi="Courier New" w:cs="Courier New"/>
-                <w:sz w:val="22"/>
-                <w:szCs w:val="22"/>
-              </w:rPr>
-              <w:t>model</w:t>
+            <w:proofErr w:type="gramStart"/>
+            <w:r>
+              <w:rPr>
+                <w:rFonts w:ascii="Courier New" w:hAnsi="Courier New" w:cs="Courier New"/>
+                <w:sz w:val="22"/>
+                <w:szCs w:val="22"/>
+              </w:rPr>
+              <w:t>ggplot</w:t>
             </w:r>
             <w:proofErr w:type="spellEnd"/>
             <w:r>
@@ -468,16 +595,61 @@
                 <w:sz w:val="22"/>
                 <w:szCs w:val="22"/>
               </w:rPr>
-              <w:t xml:space="preserve"> &lt;- </w:t>
+              <w:t>(</w:t>
+            </w:r>
+            <w:proofErr w:type="gramEnd"/>
+            <w:r>
+              <w:rPr>
+                <w:rFonts w:ascii="Courier New" w:hAnsi="Courier New" w:cs="Courier New"/>
+                <w:sz w:val="22"/>
+                <w:szCs w:val="22"/>
+              </w:rPr>
+              <w:t xml:space="preserve">data = </w:t>
+            </w:r>
+            <w:r>
+              <w:rPr>
+                <w:rFonts w:ascii="Courier New" w:hAnsi="Courier New" w:cs="Courier New"/>
+                <w:color w:val="FF0000"/>
+                <w:sz w:val="22"/>
+                <w:szCs w:val="22"/>
+              </w:rPr>
+              <w:t>&lt;NAME OF DATASET&gt;</w:t>
+            </w:r>
+            <w:r>
+              <w:rPr>
+                <w:rFonts w:ascii="Courier New" w:hAnsi="Courier New" w:cs="Courier New"/>
+                <w:sz w:val="22"/>
+                <w:szCs w:val="22"/>
+              </w:rPr>
+              <w:t xml:space="preserve">, </w:t>
+            </w:r>
+          </w:p>
+          <w:p>
+            <w:pPr>
+              <w:rPr>
+                <w:rFonts w:ascii="Courier New" w:hAnsi="Courier New" w:cs="Courier New"/>
+                <w:color w:val="000000" w:themeColor="text1"/>
+                <w:sz w:val="22"/>
+                <w:szCs w:val="22"/>
+              </w:rPr>
+            </w:pPr>
+            <w:r>
+              <w:rPr>
+                <w:rFonts w:ascii="Courier New" w:hAnsi="Courier New" w:cs="Courier New"/>
+                <w:sz w:val="22"/>
+                <w:szCs w:val="22"/>
+              </w:rPr>
+              <w:t xml:space="preserve">       mapping = </w:t>
             </w:r>
             <w:proofErr w:type="spellStart"/>
-            <w:r>
-              <w:rPr>
-                <w:rFonts w:ascii="Courier New" w:hAnsi="Courier New" w:cs="Courier New"/>
-                <w:sz w:val="22"/>
-                <w:szCs w:val="22"/>
-              </w:rPr>
-              <w:t>lm</w:t>
+            <w:proofErr w:type="gramStart"/>
+            <w:r>
+              <w:rPr>
+                <w:rFonts w:ascii="Courier New" w:hAnsi="Courier New" w:cs="Courier New"/>
+                <w:sz w:val="22"/>
+                <w:szCs w:val="22"/>
+              </w:rPr>
+              <w:t>aes</w:t>
             </w:r>
             <w:proofErr w:type="spellEnd"/>
             <w:r>
@@ -488,55 +660,37 @@
               </w:rPr>
               <w:t>(</w:t>
             </w:r>
-            <w:r>
-              <w:rPr>
-                <w:rFonts w:ascii="Courier New" w:hAnsi="Courier New" w:cs="Courier New"/>
-                <w:color w:val="FF0000"/>
-                <w:sz w:val="22"/>
-                <w:szCs w:val="22"/>
-              </w:rPr>
-              <w:t>&lt;</w:t>
-            </w:r>
-            <w:r>
-              <w:rPr>
-                <w:rFonts w:ascii="Courier New" w:hAnsi="Courier New" w:cs="Courier New"/>
-                <w:color w:val="FF0000"/>
-                <w:sz w:val="22"/>
-                <w:szCs w:val="22"/>
-              </w:rPr>
-              <w:t>RESPONS</w:t>
-            </w:r>
-            <w:r>
-              <w:rPr>
-                <w:rFonts w:ascii="Courier New" w:hAnsi="Courier New" w:cs="Courier New"/>
-                <w:color w:val="FF0000"/>
-                <w:sz w:val="22"/>
-                <w:szCs w:val="22"/>
-              </w:rPr>
-              <w:t>E</w:t>
-            </w:r>
-            <w:r>
-              <w:rPr>
-                <w:rFonts w:ascii="Courier New" w:hAnsi="Courier New" w:cs="Courier New"/>
-                <w:color w:val="FF0000"/>
-                <w:sz w:val="22"/>
-                <w:szCs w:val="22"/>
-              </w:rPr>
-              <w:t xml:space="preserve">&gt; </w:t>
-            </w:r>
-            <w:r>
-              <w:rPr>
-                <w:rFonts w:ascii="Courier New" w:hAnsi="Courier New" w:cs="Courier New"/>
-                <w:b/>
-                <w:bCs/>
-                <w:sz w:val="22"/>
-                <w:szCs w:val="22"/>
-              </w:rPr>
-              <w:t>~</w:t>
-            </w:r>
-            <w:r>
-              <w:rPr>
-                <w:rFonts w:ascii="Courier New" w:hAnsi="Courier New" w:cs="Courier New"/>
+            <w:proofErr w:type="gramEnd"/>
+            <w:r>
+              <w:rPr>
+                <w:rFonts w:ascii="Courier New" w:hAnsi="Courier New" w:cs="Courier New"/>
+                <w:sz w:val="22"/>
+                <w:szCs w:val="22"/>
+              </w:rPr>
+              <w:t xml:space="preserve">x = </w:t>
+            </w:r>
+            <w:r>
+              <w:rPr>
+                <w:rFonts w:ascii="Courier New" w:hAnsi="Courier New" w:cs="Courier New"/>
+                <w:color w:val="FF0000"/>
+                <w:sz w:val="22"/>
+                <w:szCs w:val="22"/>
+              </w:rPr>
+              <w:t>&lt;NAME OF X-VARIABLE&gt;</w:t>
+            </w:r>
+            <w:r>
+              <w:rPr>
+                <w:rFonts w:ascii="Courier New" w:hAnsi="Courier New" w:cs="Courier New"/>
+                <w:color w:val="000000" w:themeColor="text1"/>
+                <w:sz w:val="22"/>
+                <w:szCs w:val="22"/>
+              </w:rPr>
+              <w:t>,</w:t>
+            </w:r>
+            <w:r>
+              <w:rPr>
+                <w:rFonts w:ascii="Courier New" w:hAnsi="Courier New" w:cs="Courier New"/>
+                <w:color w:val="FF0000"/>
                 <w:sz w:val="22"/>
                 <w:szCs w:val="22"/>
               </w:rPr>
@@ -549,146 +703,65 @@
                 <w:sz w:val="22"/>
                 <w:szCs w:val="22"/>
               </w:rPr>
-              <w:t>&lt;</w:t>
-            </w:r>
-            <w:r>
-              <w:rPr>
-                <w:rFonts w:ascii="Courier New" w:hAnsi="Courier New" w:cs="Courier New"/>
-                <w:color w:val="FF0000"/>
-                <w:sz w:val="22"/>
-                <w:szCs w:val="22"/>
-              </w:rPr>
-              <w:t xml:space="preserve">CATEGORICAL EXPLANATORY </w:t>
-            </w:r>
-            <w:r>
-              <w:rPr>
-                <w:rFonts w:ascii="Courier New" w:hAnsi="Courier New" w:cs="Courier New"/>
-                <w:color w:val="FF0000"/>
-                <w:sz w:val="22"/>
-                <w:szCs w:val="22"/>
-              </w:rPr>
-              <w:t>VARIABLE&gt;</w:t>
-            </w:r>
-            <w:r>
-              <w:rPr>
-                <w:rFonts w:ascii="Courier New" w:hAnsi="Courier New" w:cs="Courier New"/>
-                <w:color w:val="FF0000"/>
-                <w:sz w:val="22"/>
-                <w:szCs w:val="22"/>
-              </w:rPr>
-              <w:t xml:space="preserve"> </w:t>
-            </w:r>
-            <w:r>
-              <w:rPr>
-                <w:rFonts w:ascii="Courier New" w:hAnsi="Courier New" w:cs="Courier New"/>
-                <w:b/>
-                <w:bCs/>
-                <w:sz w:val="22"/>
-                <w:szCs w:val="22"/>
-              </w:rPr>
-              <w:t>*</w:t>
-            </w:r>
-            <w:r>
-              <w:rPr>
-                <w:rFonts w:ascii="Courier New" w:hAnsi="Courier New" w:cs="Courier New"/>
-                <w:color w:val="FF0000"/>
-                <w:sz w:val="22"/>
-                <w:szCs w:val="22"/>
-              </w:rPr>
-              <w:t xml:space="preserve"> </w:t>
-            </w:r>
-          </w:p>
-          <w:p>
-            <w:pPr>
-              <w:rPr>
-                <w:rFonts w:ascii="Courier New" w:hAnsi="Courier New" w:cs="Courier New"/>
-                <w:sz w:val="22"/>
-                <w:szCs w:val="22"/>
-              </w:rPr>
-            </w:pPr>
-            <w:r>
-              <w:rPr>
-                <w:rFonts w:ascii="Courier New" w:hAnsi="Courier New" w:cs="Courier New"/>
-                <w:color w:val="FF0000"/>
-                <w:sz w:val="22"/>
-                <w:szCs w:val="22"/>
-              </w:rPr>
-              <w:t xml:space="preserve">                                      </w:t>
-            </w:r>
-            <w:r>
-              <w:rPr>
-                <w:rFonts w:ascii="Courier New" w:hAnsi="Courier New" w:cs="Courier New"/>
-                <w:color w:val="FF0000"/>
-                <w:sz w:val="22"/>
-                <w:szCs w:val="22"/>
-              </w:rPr>
-              <w:t>&lt;</w:t>
-            </w:r>
-            <w:r>
-              <w:rPr>
-                <w:rFonts w:ascii="Courier New" w:hAnsi="Courier New" w:cs="Courier New"/>
-                <w:color w:val="FF0000"/>
-                <w:sz w:val="22"/>
-                <w:szCs w:val="22"/>
-              </w:rPr>
-              <w:t xml:space="preserve">NUMERICAL EXPLANATORY </w:t>
-            </w:r>
-            <w:r>
-              <w:rPr>
-                <w:rFonts w:ascii="Courier New" w:hAnsi="Courier New" w:cs="Courier New"/>
-                <w:color w:val="FF0000"/>
-                <w:sz w:val="22"/>
-                <w:szCs w:val="22"/>
-              </w:rPr>
-              <w:t>VARIABLE&gt;</w:t>
-            </w:r>
-            <w:r>
-              <w:rPr>
-                <w:rFonts w:ascii="Courier New" w:hAnsi="Courier New" w:cs="Courier New"/>
-                <w:b/>
-                <w:bCs/>
-                <w:sz w:val="22"/>
-                <w:szCs w:val="22"/>
-              </w:rPr>
-              <w:t>,</w:t>
-            </w:r>
-            <w:r>
-              <w:rPr>
-                <w:rFonts w:ascii="Courier New" w:hAnsi="Courier New" w:cs="Courier New"/>
-                <w:sz w:val="22"/>
-                <w:szCs w:val="22"/>
-              </w:rPr>
-              <w:t xml:space="preserve"> </w:t>
-            </w:r>
-          </w:p>
-          <w:p>
-            <w:pPr>
-              <w:rPr>
-                <w:rFonts w:ascii="Courier New" w:hAnsi="Courier New" w:cs="Courier New"/>
-                <w:sz w:val="22"/>
-                <w:szCs w:val="22"/>
-              </w:rPr>
-            </w:pPr>
-            <w:r>
-              <w:rPr>
-                <w:rFonts w:ascii="Courier New" w:hAnsi="Courier New" w:cs="Courier New"/>
-                <w:sz w:val="22"/>
-                <w:szCs w:val="22"/>
-              </w:rPr>
-              <w:t xml:space="preserve">               data = </w:t>
-            </w:r>
-            <w:r>
-              <w:rPr>
-                <w:rFonts w:ascii="Courier New" w:hAnsi="Courier New" w:cs="Courier New"/>
-                <w:color w:val="FF0000"/>
-                <w:sz w:val="22"/>
-                <w:szCs w:val="22"/>
-              </w:rPr>
-              <w:t>&lt;NAME OF DATASET&gt;</w:t>
-            </w:r>
-            <w:r>
-              <w:rPr>
-                <w:rFonts w:ascii="Courier New" w:hAnsi="Courier New" w:cs="Courier New"/>
+              <w:br/>
+            </w:r>
+            <w:r>
+              <w:rPr>
+                <w:rFonts w:ascii="Courier New" w:hAnsi="Courier New" w:cs="Courier New"/>
+                <w:sz w:val="22"/>
+                <w:szCs w:val="22"/>
+              </w:rPr>
+              <w:t xml:space="preserve">                     y = </w:t>
+            </w:r>
+            <w:r>
+              <w:rPr>
+                <w:rFonts w:ascii="Courier New" w:hAnsi="Courier New" w:cs="Courier New"/>
+                <w:color w:val="FF0000"/>
+                <w:sz w:val="22"/>
+                <w:szCs w:val="22"/>
+              </w:rPr>
+              <w:t>&lt;NAME OF Y-VARIABLE&gt;</w:t>
+            </w:r>
+            <w:r>
+              <w:rPr>
+                <w:rFonts w:ascii="Courier New" w:hAnsi="Courier New" w:cs="Courier New"/>
+                <w:color w:val="000000" w:themeColor="text1"/>
+                <w:sz w:val="22"/>
+                <w:szCs w:val="22"/>
+              </w:rPr>
+              <w:t xml:space="preserve">, </w:t>
+            </w:r>
+          </w:p>
+          <w:p>
+            <w:pPr>
+              <w:rPr>
+                <w:rFonts w:ascii="Courier New" w:hAnsi="Courier New" w:cs="Courier New"/>
+                <w:sz w:val="22"/>
+                <w:szCs w:val="22"/>
+              </w:rPr>
+            </w:pPr>
+            <w:r>
+              <w:rPr>
+                <w:rFonts w:ascii="Courier New" w:hAnsi="Courier New" w:cs="Courier New"/>
+                <w:color w:val="000000" w:themeColor="text1"/>
+                <w:sz w:val="22"/>
+                <w:szCs w:val="22"/>
+              </w:rPr>
+              <w:t xml:space="preserve">                     color = </w:t>
+            </w:r>
+            <w:r>
+              <w:rPr>
+                <w:rFonts w:ascii="Courier New" w:hAnsi="Courier New" w:cs="Courier New"/>
+                <w:color w:val="FF0000"/>
+                <w:sz w:val="22"/>
+                <w:szCs w:val="22"/>
+              </w:rPr>
+              <w:t>&lt;NAME OF CATEGORICAL VARIABLE&gt;</w:t>
+            </w:r>
+            <w:r>
+              <w:rPr>
+                <w:rFonts w:ascii="Courier New" w:hAnsi="Courier New" w:cs="Courier New"/>
+                <w:color w:val="000000" w:themeColor="text1"/>
                 <w:sz w:val="22"/>
                 <w:szCs w:val="22"/>
               </w:rPr>
@@ -698,49 +771,254 @@
           <w:p>
             <w:pPr>
               <w:rPr>
-                <w:rFonts w:asciiTheme="majorHAnsi" w:hAnsiTheme="majorHAnsi" w:cstheme="majorHAnsi"/>
-              </w:rPr>
-            </w:pPr>
-          </w:p>
-          <w:p>
-            <w:pPr>
-              <w:rPr>
-                <w:color w:val="0070C0"/>
-              </w:rPr>
-            </w:pPr>
-            <w:r>
-              <w:rPr>
-                <w:b/>
-                <w:bCs/>
-                <w:i/>
-                <w:iCs/>
-              </w:rPr>
-              <w:t>Note:</w:t>
-            </w:r>
-            <w:r>
-              <w:rPr>
-                <w:b/>
-                <w:bCs/>
-                <w:i/>
-                <w:iCs/>
-              </w:rPr>
-              <w:t xml:space="preserve"> </w:t>
-            </w:r>
-            <w:r>
-              <w:t>To</w:t>
-            </w:r>
-            <w:r>
-              <w:t xml:space="preserve"> get different slopes, you must have a </w:t>
-            </w:r>
-            <w:r>
-              <w:rPr>
-                <w:b/>
-                <w:bCs/>
-              </w:rPr>
-              <w:t>*</w:t>
-            </w:r>
-            <w:r>
-              <w:t xml:space="preserve"> between your categorical variable and your numerical variable</w:t>
+                <w:rFonts w:ascii="Courier New" w:hAnsi="Courier New" w:cs="Courier New"/>
+                <w:color w:val="FF0000"/>
+                <w:sz w:val="22"/>
+                <w:szCs w:val="22"/>
+              </w:rPr>
+            </w:pPr>
+            <w:r>
+              <w:rPr>
+                <w:rFonts w:ascii="Courier New" w:hAnsi="Courier New" w:cs="Courier New"/>
+                <w:sz w:val="22"/>
+                <w:szCs w:val="22"/>
+              </w:rPr>
+              <w:t xml:space="preserve">       ) + </w:t>
+            </w:r>
+          </w:p>
+          <w:p>
+            <w:pPr>
+              <w:rPr>
+                <w:rFonts w:ascii="Courier New" w:hAnsi="Courier New" w:cs="Courier New"/>
+                <w:sz w:val="22"/>
+                <w:szCs w:val="22"/>
+              </w:rPr>
+            </w:pPr>
+            <w:r>
+              <w:rPr>
+                <w:rFonts w:ascii="Courier New" w:hAnsi="Courier New" w:cs="Courier New"/>
+                <w:sz w:val="22"/>
+                <w:szCs w:val="22"/>
+              </w:rPr>
+              <w:t xml:space="preserve">  </w:t>
+            </w:r>
+            <w:proofErr w:type="spellStart"/>
+            <w:r>
+              <w:rPr>
+                <w:rFonts w:ascii="Courier New" w:hAnsi="Courier New" w:cs="Courier New"/>
+                <w:sz w:val="22"/>
+                <w:szCs w:val="22"/>
+              </w:rPr>
+              <w:t>geom_</w:t>
+            </w:r>
+            <w:proofErr w:type="gramStart"/>
+            <w:r>
+              <w:rPr>
+                <w:rFonts w:ascii="Courier New" w:hAnsi="Courier New" w:cs="Courier New"/>
+                <w:sz w:val="22"/>
+                <w:szCs w:val="22"/>
+              </w:rPr>
+              <w:t>point</w:t>
+            </w:r>
+            <w:proofErr w:type="spellEnd"/>
+            <w:r>
+              <w:rPr>
+                <w:rFonts w:ascii="Courier New" w:hAnsi="Courier New" w:cs="Courier New"/>
+                <w:sz w:val="22"/>
+                <w:szCs w:val="22"/>
+              </w:rPr>
+              <w:t>(</w:t>
+            </w:r>
+            <w:proofErr w:type="gramEnd"/>
+            <w:r>
+              <w:rPr>
+                <w:rFonts w:ascii="Courier New" w:hAnsi="Courier New" w:cs="Courier New"/>
+                <w:sz w:val="22"/>
+                <w:szCs w:val="22"/>
+              </w:rPr>
+              <w:t xml:space="preserve">) + </w:t>
+            </w:r>
+          </w:p>
+          <w:p>
+            <w:pPr>
+              <w:rPr>
+                <w:rFonts w:ascii="Courier New" w:hAnsi="Courier New" w:cs="Courier New"/>
+                <w:sz w:val="22"/>
+                <w:szCs w:val="22"/>
+              </w:rPr>
+            </w:pPr>
+            <w:r>
+              <w:rPr>
+                <w:rFonts w:ascii="Courier New" w:hAnsi="Courier New" w:cs="Courier New"/>
+                <w:sz w:val="22"/>
+                <w:szCs w:val="22"/>
+              </w:rPr>
+              <w:t xml:space="preserve">  </w:t>
+            </w:r>
+            <w:proofErr w:type="spellStart"/>
+            <w:r>
+              <w:rPr>
+                <w:rFonts w:ascii="Courier New" w:hAnsi="Courier New" w:cs="Courier New"/>
+                <w:sz w:val="22"/>
+                <w:szCs w:val="22"/>
+              </w:rPr>
+              <w:t>geom_</w:t>
+            </w:r>
+            <w:r>
+              <w:rPr>
+                <w:rFonts w:ascii="Courier New" w:hAnsi="Courier New" w:cs="Courier New"/>
+                <w:sz w:val="22"/>
+                <w:szCs w:val="22"/>
+              </w:rPr>
+              <w:t>parallel_</w:t>
+            </w:r>
+            <w:proofErr w:type="gramStart"/>
+            <w:r>
+              <w:rPr>
+                <w:rFonts w:ascii="Courier New" w:hAnsi="Courier New" w:cs="Courier New"/>
+                <w:sz w:val="22"/>
+                <w:szCs w:val="22"/>
+              </w:rPr>
+              <w:t>slopes</w:t>
+            </w:r>
+            <w:proofErr w:type="spellEnd"/>
+            <w:r>
+              <w:rPr>
+                <w:rFonts w:ascii="Courier New" w:hAnsi="Courier New" w:cs="Courier New"/>
+                <w:sz w:val="22"/>
+                <w:szCs w:val="22"/>
+              </w:rPr>
+              <w:t>(</w:t>
+            </w:r>
+            <w:proofErr w:type="gramEnd"/>
+            <w:r>
+              <w:rPr>
+                <w:rFonts w:ascii="Courier New" w:hAnsi="Courier New" w:cs="Courier New"/>
+                <w:sz w:val="22"/>
+                <w:szCs w:val="22"/>
+              </w:rPr>
+              <w:t>) +</w:t>
+            </w:r>
+          </w:p>
+          <w:p>
+            <w:pPr>
+              <w:rPr>
+                <w:rFonts w:ascii="Courier New" w:hAnsi="Courier New" w:cs="Courier New"/>
+                <w:sz w:val="22"/>
+                <w:szCs w:val="22"/>
+              </w:rPr>
+            </w:pPr>
+            <w:r>
+              <w:rPr>
+                <w:rFonts w:ascii="Courier New" w:hAnsi="Courier New" w:cs="Courier New"/>
+                <w:sz w:val="22"/>
+                <w:szCs w:val="22"/>
+              </w:rPr>
+              <w:t xml:space="preserve">  </w:t>
+            </w:r>
+            <w:proofErr w:type="gramStart"/>
+            <w:r>
+              <w:rPr>
+                <w:rFonts w:ascii="Courier New" w:hAnsi="Courier New" w:cs="Courier New"/>
+                <w:sz w:val="22"/>
+                <w:szCs w:val="22"/>
+              </w:rPr>
+              <w:t>labs(</w:t>
+            </w:r>
+            <w:proofErr w:type="gramEnd"/>
+            <w:r>
+              <w:rPr>
+                <w:rFonts w:ascii="Courier New" w:hAnsi="Courier New" w:cs="Courier New"/>
+                <w:sz w:val="22"/>
+                <w:szCs w:val="22"/>
+              </w:rPr>
+              <w:t>x = "</w:t>
+            </w:r>
+            <w:r>
+              <w:rPr>
+                <w:rFonts w:ascii="Courier New" w:hAnsi="Courier New" w:cs="Courier New"/>
+                <w:color w:val="FF0000"/>
+                <w:sz w:val="22"/>
+                <w:szCs w:val="22"/>
+              </w:rPr>
+              <w:t>&lt;TITLE FOR THE X-AXIS&gt;</w:t>
+            </w:r>
+            <w:r>
+              <w:rPr>
+                <w:rFonts w:ascii="Courier New" w:hAnsi="Courier New" w:cs="Courier New"/>
+                <w:sz w:val="22"/>
+                <w:szCs w:val="22"/>
+              </w:rPr>
+              <w:t xml:space="preserve">", </w:t>
+            </w:r>
+          </w:p>
+          <w:p>
+            <w:pPr>
+              <w:rPr>
+                <w:rFonts w:ascii="Courier New" w:hAnsi="Courier New" w:cs="Courier New"/>
+                <w:sz w:val="22"/>
+                <w:szCs w:val="22"/>
+              </w:rPr>
+            </w:pPr>
+            <w:r>
+              <w:rPr>
+                <w:rFonts w:ascii="Courier New" w:hAnsi="Courier New" w:cs="Courier New"/>
+                <w:sz w:val="22"/>
+                <w:szCs w:val="22"/>
+              </w:rPr>
+              <w:t xml:space="preserve">       y = “</w:t>
+            </w:r>
+            <w:r>
+              <w:rPr>
+                <w:rFonts w:ascii="Courier New" w:hAnsi="Courier New" w:cs="Courier New"/>
+                <w:color w:val="FF0000"/>
+                <w:sz w:val="22"/>
+                <w:szCs w:val="22"/>
+              </w:rPr>
+              <w:t>&lt;TITLE FOR THE Y-AXIS&gt;</w:t>
+            </w:r>
+            <w:r>
+              <w:rPr>
+                <w:rFonts w:ascii="Courier New" w:hAnsi="Courier New" w:cs="Courier New"/>
+                <w:sz w:val="22"/>
+                <w:szCs w:val="22"/>
+              </w:rPr>
+              <w:t>”</w:t>
+            </w:r>
+            <w:r>
+              <w:rPr>
+                <w:rFonts w:ascii="Courier New" w:hAnsi="Courier New" w:cs="Courier New"/>
+                <w:sz w:val="22"/>
+                <w:szCs w:val="22"/>
+              </w:rPr>
+              <w:t xml:space="preserve">, </w:t>
+            </w:r>
+            <w:r>
+              <w:rPr>
+                <w:rFonts w:ascii="Courier New" w:hAnsi="Courier New" w:cs="Courier New"/>
+                <w:sz w:val="22"/>
+                <w:szCs w:val="22"/>
+              </w:rPr>
+              <w:br/>
+              <w:t xml:space="preserve">       color = “</w:t>
+            </w:r>
+            <w:r>
+              <w:rPr>
+                <w:rFonts w:ascii="Courier New" w:hAnsi="Courier New" w:cs="Courier New"/>
+                <w:color w:val="FF0000"/>
+                <w:sz w:val="22"/>
+                <w:szCs w:val="22"/>
+              </w:rPr>
+              <w:t>&lt;TITLE FOR THE COLOR LEGEND&gt;</w:t>
+            </w:r>
+            <w:r>
+              <w:rPr>
+                <w:rFonts w:ascii="Courier New" w:hAnsi="Courier New" w:cs="Courier New"/>
+                <w:color w:val="000000" w:themeColor="text1"/>
+                <w:sz w:val="22"/>
+                <w:szCs w:val="22"/>
+              </w:rPr>
+              <w:t>”)</w:t>
             </w:r>
           </w:p>
           <w:p>
@@ -787,7 +1065,7 @@
                 <w:sz w:val="28"/>
                 <w:szCs w:val="28"/>
               </w:rPr>
-              <w:t xml:space="preserve"> Parallel Slopes (Additive Model)</w:t>
+              <w:t xml:space="preserve"> Different Slopes (Interaction Model)</w:t>
             </w:r>
           </w:p>
           <w:p>
@@ -866,16 +1144,25 @@
                 <w:sz w:val="22"/>
                 <w:szCs w:val="22"/>
               </w:rPr>
-              <w:t xml:space="preserve">RESPONSE </w:t>
-            </w:r>
-            <w:r>
-              <w:rPr>
-                <w:rFonts w:ascii="Courier New" w:hAnsi="Courier New" w:cs="Courier New"/>
-                <w:color w:val="FF0000"/>
-                <w:sz w:val="22"/>
-                <w:szCs w:val="22"/>
-              </w:rPr>
-              <w:t xml:space="preserve">VARIABLE&gt; </w:t>
+              <w:t>RESPONS</w:t>
+            </w:r>
+            <w:r>
+              <w:rPr>
+                <w:rFonts w:ascii="Courier New" w:hAnsi="Courier New" w:cs="Courier New"/>
+                <w:color w:val="FF0000"/>
+                <w:sz w:val="22"/>
+                <w:szCs w:val="22"/>
+              </w:rPr>
+              <w:t>E</w:t>
+            </w:r>
+            <w:r>
+              <w:rPr>
+                <w:rFonts w:ascii="Courier New" w:hAnsi="Courier New" w:cs="Courier New"/>
+                <w:color w:val="FF0000"/>
+                <w:sz w:val="22"/>
+                <w:szCs w:val="22"/>
+              </w:rPr>
+              <w:t xml:space="preserve">&gt; </w:t>
             </w:r>
             <w:r>
               <w:rPr>
@@ -939,7 +1226,7 @@
                 <w:sz w:val="22"/>
                 <w:szCs w:val="22"/>
               </w:rPr>
-              <w:t>+</w:t>
+              <w:t>*</w:t>
             </w:r>
             <w:r>
               <w:rPr>
@@ -1083,14 +1370,14 @@
               <w:t>To</w:t>
             </w:r>
             <w:r>
-              <w:t xml:space="preserve"> get parallel slopes, you must have a </w:t>
-            </w:r>
-            <w:r>
-              <w:rPr>
-                <w:b/>
-                <w:bCs/>
-              </w:rPr>
-              <w:t>+</w:t>
+              <w:t xml:space="preserve"> get different slopes, you must have a </w:t>
+            </w:r>
+            <w:r>
+              <w:rPr>
+                <w:b/>
+                <w:bCs/>
+              </w:rPr>
+              <w:t>*</w:t>
             </w:r>
             <w:r>
               <w:t xml:space="preserve"> between your categorical variable and your numerical variable</w:t>
@@ -1131,7 +1418,16 @@
                 <w:sz w:val="28"/>
                 <w:szCs w:val="28"/>
               </w:rPr>
-              <w:t>Obtaining Coefficient Table</w:t>
+              <w:t>Fitting a</w:t>
+            </w:r>
+            <w:r>
+              <w:rPr>
+                <w:b/>
+                <w:bCs/>
+                <w:sz w:val="28"/>
+                <w:szCs w:val="28"/>
+              </w:rPr>
+              <w:t xml:space="preserve"> Parallel Slopes (Additive Model)</w:t>
             </w:r>
           </w:p>
           <w:p>
@@ -1145,6 +1441,7 @@
             <w:pPr>
               <w:rPr>
                 <w:rFonts w:ascii="Courier New" w:hAnsi="Courier New" w:cs="Courier New"/>
+                <w:color w:val="FF0000"/>
                 <w:sz w:val="22"/>
                 <w:szCs w:val="22"/>
               </w:rPr>
@@ -1156,7 +1453,15 @@
                 <w:sz w:val="22"/>
                 <w:szCs w:val="22"/>
               </w:rPr>
-              <w:t>get_regression_table</w:t>
+              <w:t>my_</w:t>
+            </w:r>
+            <w:r>
+              <w:rPr>
+                <w:rFonts w:ascii="Courier New" w:hAnsi="Courier New" w:cs="Courier New"/>
+                <w:sz w:val="22"/>
+                <w:szCs w:val="22"/>
+              </w:rPr>
+              <w:t>model</w:t>
             </w:r>
             <w:proofErr w:type="spellEnd"/>
             <w:r>
@@ -1165,66 +1470,224 @@
                 <w:sz w:val="22"/>
                 <w:szCs w:val="22"/>
               </w:rPr>
+              <w:t xml:space="preserve"> &lt;- </w:t>
+            </w:r>
+            <w:proofErr w:type="spellStart"/>
+            <w:proofErr w:type="gramStart"/>
+            <w:r>
+              <w:rPr>
+                <w:rFonts w:ascii="Courier New" w:hAnsi="Courier New" w:cs="Courier New"/>
+                <w:sz w:val="22"/>
+                <w:szCs w:val="22"/>
+              </w:rPr>
+              <w:t>lm</w:t>
+            </w:r>
+            <w:proofErr w:type="spellEnd"/>
+            <w:r>
+              <w:rPr>
+                <w:rFonts w:ascii="Courier New" w:hAnsi="Courier New" w:cs="Courier New"/>
+                <w:sz w:val="22"/>
+                <w:szCs w:val="22"/>
+              </w:rPr>
               <w:t>(</w:t>
             </w:r>
-            <w:proofErr w:type="spellStart"/>
-            <w:r>
-              <w:rPr>
-                <w:rFonts w:ascii="Courier New" w:hAnsi="Courier New" w:cs="Courier New"/>
-                <w:sz w:val="22"/>
-                <w:szCs w:val="22"/>
-              </w:rPr>
-              <w:t>my_</w:t>
-            </w:r>
-            <w:r>
-              <w:rPr>
-                <w:rFonts w:ascii="Courier New" w:hAnsi="Courier New" w:cs="Courier New"/>
-                <w:sz w:val="22"/>
-                <w:szCs w:val="22"/>
-              </w:rPr>
-              <w:t>model</w:t>
-            </w:r>
-            <w:proofErr w:type="spellEnd"/>
-            <w:r>
-              <w:rPr>
-                <w:rFonts w:ascii="Courier New" w:hAnsi="Courier New" w:cs="Courier New"/>
-                <w:sz w:val="22"/>
-                <w:szCs w:val="22"/>
-              </w:rPr>
-              <w:t xml:space="preserve">, </w:t>
-            </w:r>
-          </w:p>
-          <w:p>
-            <w:pPr>
-              <w:rPr>
-                <w:rFonts w:ascii="Courier New" w:hAnsi="Courier New" w:cs="Courier New"/>
-              </w:rPr>
-            </w:pPr>
-            <w:r>
-              <w:rPr>
-                <w:rFonts w:ascii="Courier New" w:hAnsi="Courier New" w:cs="Courier New"/>
-                <w:sz w:val="22"/>
-                <w:szCs w:val="22"/>
-              </w:rPr>
-              <w:t xml:space="preserve">                     </w:t>
-            </w:r>
-            <w:proofErr w:type="spellStart"/>
-            <w:r>
-              <w:rPr>
-                <w:rFonts w:ascii="Courier New" w:hAnsi="Courier New" w:cs="Courier New"/>
-                <w:sz w:val="22"/>
-                <w:szCs w:val="22"/>
-              </w:rPr>
-              <w:t>conf.level</w:t>
-            </w:r>
-            <w:proofErr w:type="spellEnd"/>
-            <w:r>
-              <w:rPr>
-                <w:rFonts w:ascii="Courier New" w:hAnsi="Courier New" w:cs="Courier New"/>
-                <w:sz w:val="22"/>
-                <w:szCs w:val="22"/>
-              </w:rPr>
-              <w:t xml:space="preserve"> = 0.95)</w:t>
+            <w:proofErr w:type="gramEnd"/>
+            <w:r>
+              <w:rPr>
+                <w:rFonts w:ascii="Courier New" w:hAnsi="Courier New" w:cs="Courier New"/>
+                <w:color w:val="FF0000"/>
+                <w:sz w:val="22"/>
+                <w:szCs w:val="22"/>
+              </w:rPr>
+              <w:t>&lt;</w:t>
+            </w:r>
+            <w:r>
+              <w:rPr>
+                <w:rFonts w:ascii="Courier New" w:hAnsi="Courier New" w:cs="Courier New"/>
+                <w:color w:val="FF0000"/>
+                <w:sz w:val="22"/>
+                <w:szCs w:val="22"/>
+              </w:rPr>
+              <w:t xml:space="preserve">RESPONSE </w:t>
+            </w:r>
+            <w:r>
+              <w:rPr>
+                <w:rFonts w:ascii="Courier New" w:hAnsi="Courier New" w:cs="Courier New"/>
+                <w:color w:val="FF0000"/>
+                <w:sz w:val="22"/>
+                <w:szCs w:val="22"/>
+              </w:rPr>
+              <w:t xml:space="preserve">VARIABLE&gt; </w:t>
+            </w:r>
+            <w:r>
+              <w:rPr>
+                <w:rFonts w:ascii="Courier New" w:hAnsi="Courier New" w:cs="Courier New"/>
+                <w:b/>
+                <w:bCs/>
+                <w:sz w:val="22"/>
+                <w:szCs w:val="22"/>
+              </w:rPr>
+              <w:t>~</w:t>
+            </w:r>
+            <w:r>
+              <w:rPr>
+                <w:rFonts w:ascii="Courier New" w:hAnsi="Courier New" w:cs="Courier New"/>
+                <w:sz w:val="22"/>
+                <w:szCs w:val="22"/>
+              </w:rPr>
+              <w:t xml:space="preserve"> </w:t>
+            </w:r>
+            <w:r>
+              <w:rPr>
+                <w:rFonts w:ascii="Courier New" w:hAnsi="Courier New" w:cs="Courier New"/>
+                <w:color w:val="FF0000"/>
+                <w:sz w:val="22"/>
+                <w:szCs w:val="22"/>
+              </w:rPr>
+              <w:t>&lt;</w:t>
+            </w:r>
+            <w:r>
+              <w:rPr>
+                <w:rFonts w:ascii="Courier New" w:hAnsi="Courier New" w:cs="Courier New"/>
+                <w:color w:val="FF0000"/>
+                <w:sz w:val="22"/>
+                <w:szCs w:val="22"/>
+              </w:rPr>
+              <w:t xml:space="preserve">CATEGORICAL EXPLANATORY </w:t>
+            </w:r>
+            <w:r>
+              <w:rPr>
+                <w:rFonts w:ascii="Courier New" w:hAnsi="Courier New" w:cs="Courier New"/>
+                <w:color w:val="FF0000"/>
+                <w:sz w:val="22"/>
+                <w:szCs w:val="22"/>
+              </w:rPr>
+              <w:t>VARIABLE&gt;</w:t>
+            </w:r>
+            <w:r>
+              <w:rPr>
+                <w:rFonts w:ascii="Courier New" w:hAnsi="Courier New" w:cs="Courier New"/>
+                <w:color w:val="FF0000"/>
+                <w:sz w:val="22"/>
+                <w:szCs w:val="22"/>
+              </w:rPr>
+              <w:t xml:space="preserve"> </w:t>
+            </w:r>
+            <w:r>
+              <w:rPr>
+                <w:rFonts w:ascii="Courier New" w:hAnsi="Courier New" w:cs="Courier New"/>
+                <w:b/>
+                <w:bCs/>
+                <w:sz w:val="22"/>
+                <w:szCs w:val="22"/>
+              </w:rPr>
+              <w:t>+</w:t>
+            </w:r>
+            <w:r>
+              <w:rPr>
+                <w:rFonts w:ascii="Courier New" w:hAnsi="Courier New" w:cs="Courier New"/>
+                <w:color w:val="FF0000"/>
+                <w:sz w:val="22"/>
+                <w:szCs w:val="22"/>
+              </w:rPr>
+              <w:t xml:space="preserve"> </w:t>
+            </w:r>
+          </w:p>
+          <w:p>
+            <w:pPr>
+              <w:rPr>
+                <w:rFonts w:ascii="Courier New" w:hAnsi="Courier New" w:cs="Courier New"/>
+                <w:sz w:val="22"/>
+                <w:szCs w:val="22"/>
+              </w:rPr>
+            </w:pPr>
+            <w:r>
+              <w:rPr>
+                <w:rFonts w:ascii="Courier New" w:hAnsi="Courier New" w:cs="Courier New"/>
+                <w:color w:val="FF0000"/>
+                <w:sz w:val="22"/>
+                <w:szCs w:val="22"/>
+              </w:rPr>
+              <w:t xml:space="preserve">                                      </w:t>
+            </w:r>
+            <w:r>
+              <w:rPr>
+                <w:rFonts w:ascii="Courier New" w:hAnsi="Courier New" w:cs="Courier New"/>
+                <w:color w:val="FF0000"/>
+                <w:sz w:val="22"/>
+                <w:szCs w:val="22"/>
+              </w:rPr>
+              <w:t>&lt;</w:t>
+            </w:r>
+            <w:r>
+              <w:rPr>
+                <w:rFonts w:ascii="Courier New" w:hAnsi="Courier New" w:cs="Courier New"/>
+                <w:color w:val="FF0000"/>
+                <w:sz w:val="22"/>
+                <w:szCs w:val="22"/>
+              </w:rPr>
+              <w:t xml:space="preserve">NUMERICAL EXPLANATORY </w:t>
+            </w:r>
+            <w:r>
+              <w:rPr>
+                <w:rFonts w:ascii="Courier New" w:hAnsi="Courier New" w:cs="Courier New"/>
+                <w:color w:val="FF0000"/>
+                <w:sz w:val="22"/>
+                <w:szCs w:val="22"/>
+              </w:rPr>
+              <w:t>VARIABLE&gt;</w:t>
+            </w:r>
+            <w:r>
+              <w:rPr>
+                <w:rFonts w:ascii="Courier New" w:hAnsi="Courier New" w:cs="Courier New"/>
+                <w:b/>
+                <w:bCs/>
+                <w:sz w:val="22"/>
+                <w:szCs w:val="22"/>
+              </w:rPr>
+              <w:t>,</w:t>
+            </w:r>
+            <w:r>
+              <w:rPr>
+                <w:rFonts w:ascii="Courier New" w:hAnsi="Courier New" w:cs="Courier New"/>
+                <w:sz w:val="22"/>
+                <w:szCs w:val="22"/>
+              </w:rPr>
+              <w:t xml:space="preserve"> </w:t>
+            </w:r>
+          </w:p>
+          <w:p>
+            <w:pPr>
+              <w:rPr>
+                <w:rFonts w:ascii="Courier New" w:hAnsi="Courier New" w:cs="Courier New"/>
+                <w:sz w:val="22"/>
+                <w:szCs w:val="22"/>
+              </w:rPr>
+            </w:pPr>
+            <w:r>
+              <w:rPr>
+                <w:rFonts w:ascii="Courier New" w:hAnsi="Courier New" w:cs="Courier New"/>
+                <w:sz w:val="22"/>
+                <w:szCs w:val="22"/>
+              </w:rPr>
+              <w:t xml:space="preserve">               data = </w:t>
+            </w:r>
+            <w:r>
+              <w:rPr>
+                <w:rFonts w:ascii="Courier New" w:hAnsi="Courier New" w:cs="Courier New"/>
+                <w:color w:val="FF0000"/>
+                <w:sz w:val="22"/>
+                <w:szCs w:val="22"/>
+              </w:rPr>
+              <w:t>&lt;NAME OF DATASET&gt;</w:t>
+            </w:r>
+            <w:r>
+              <w:rPr>
+                <w:rFonts w:ascii="Courier New" w:hAnsi="Courier New" w:cs="Courier New"/>
+                <w:sz w:val="22"/>
+                <w:szCs w:val="22"/>
+              </w:rPr>
+              <w:t>)</w:t>
             </w:r>
           </w:p>
           <w:p>
@@ -1235,6 +1698,11 @@
             </w:pPr>
           </w:p>
           <w:p>
+            <w:pPr>
+              <w:rPr>
+                <w:color w:val="0070C0"/>
+              </w:rPr>
+            </w:pPr>
             <w:r>
               <w:rPr>
                 <w:b/>
@@ -1245,220 +1713,29 @@
               <w:t>Note:</w:t>
             </w:r>
             <w:r>
-              <w:t xml:space="preserve"> You need to have fit the linear regression </w:t>
-            </w:r>
-            <w:r>
-              <w:rPr>
-                <w:b/>
-                <w:bCs/>
-              </w:rPr>
-              <w:t>before</w:t>
-            </w:r>
-            <w:r>
-              <w:t xml:space="preserve"> this step!</w:t>
-            </w:r>
-          </w:p>
-          <w:p>
-            <w:pPr>
-              <w:rPr>
-                <w:color w:val="0070C0"/>
-              </w:rPr>
-            </w:pPr>
-            <w:r>
               <w:rPr>
                 <w:b/>
                 <w:bCs/>
                 <w:i/>
                 <w:iCs/>
               </w:rPr>
-              <w:t>Note:</w:t>
-            </w:r>
-            <w:r>
-              <w:rPr>
-                <w:b/>
-                <w:bCs/>
-                <w:i/>
-                <w:iCs/>
-              </w:rPr>
               <w:t xml:space="preserve"> </w:t>
             </w:r>
             <w:r>
-              <w:t xml:space="preserve">If you want a 90% confidence interval, you change </w:t>
-            </w:r>
-            <w:proofErr w:type="spellStart"/>
-            <w:r>
-              <w:rPr>
-                <w:rFonts w:ascii="Courier New" w:hAnsi="Courier New" w:cs="Courier New"/>
-                <w:color w:val="0070C0"/>
-                <w:sz w:val="20"/>
-                <w:szCs w:val="20"/>
-              </w:rPr>
-              <w:t>conf</w:t>
-            </w:r>
-            <w:r>
-              <w:rPr>
-                <w:rFonts w:ascii="Courier New" w:hAnsi="Courier New" w:cs="Courier New"/>
-                <w:color w:val="0070C0"/>
-                <w:sz w:val="20"/>
-                <w:szCs w:val="20"/>
-              </w:rPr>
-              <w:t>.</w:t>
-            </w:r>
-            <w:r>
-              <w:rPr>
-                <w:rFonts w:ascii="Courier New" w:hAnsi="Courier New" w:cs="Courier New"/>
-                <w:color w:val="0070C0"/>
-                <w:sz w:val="20"/>
-                <w:szCs w:val="20"/>
-              </w:rPr>
-              <w:t>level</w:t>
-            </w:r>
-            <w:proofErr w:type="spellEnd"/>
-            <w:r>
-              <w:rPr>
-                <w:color w:val="0070C0"/>
-              </w:rPr>
-              <w:t xml:space="preserve"> to 0.9</w:t>
-            </w:r>
-            <w:r>
-              <w:rPr>
-                <w:color w:val="0070C0"/>
-              </w:rPr>
-              <w:t>0</w:t>
-            </w:r>
-          </w:p>
-          <w:p/>
-        </w:tc>
-      </w:tr>
-      <w:tr>
-        <w:tc>
-          <w:tcPr>
-            <w:tcW w:w="10800" w:type="dxa"/>
-          </w:tcPr>
-          <w:p>
-            <w:pPr>
-              <w:jc w:val="center"/>
-              <w:rPr>
-                <w:b/>
-                <w:bCs/>
-                <w:sz w:val="28"/>
-                <w:szCs w:val="28"/>
-              </w:rPr>
-            </w:pPr>
-            <w:r>
-              <w:rPr>
-                <w:b/>
-                <w:bCs/>
-                <w:sz w:val="28"/>
-                <w:szCs w:val="28"/>
-              </w:rPr>
-              <w:t xml:space="preserve">Obtaining </w:t>
-            </w:r>
-            <w:r>
-              <w:rPr>
-                <w:b/>
-                <w:bCs/>
-                <w:sz w:val="28"/>
-                <w:szCs w:val="28"/>
-              </w:rPr>
-              <w:t>Model Summaries</w:t>
-            </w:r>
-          </w:p>
-          <w:p>
-            <w:pPr>
-              <w:rPr>
-                <w:rFonts w:asciiTheme="majorHAnsi" w:hAnsiTheme="majorHAnsi" w:cstheme="majorHAnsi"/>
-              </w:rPr>
-            </w:pPr>
-          </w:p>
-          <w:p>
-            <w:pPr>
-              <w:rPr>
-                <w:rFonts w:ascii="Courier New" w:hAnsi="Courier New" w:cs="Courier New"/>
-              </w:rPr>
-            </w:pPr>
-            <w:proofErr w:type="spellStart"/>
-            <w:r>
-              <w:rPr>
-                <w:rFonts w:ascii="Courier New" w:hAnsi="Courier New" w:cs="Courier New"/>
-                <w:sz w:val="22"/>
-                <w:szCs w:val="22"/>
-              </w:rPr>
-              <w:t>get_regression</w:t>
-            </w:r>
-            <w:r>
-              <w:rPr>
-                <w:rFonts w:ascii="Courier New" w:hAnsi="Courier New" w:cs="Courier New"/>
-                <w:sz w:val="22"/>
-                <w:szCs w:val="22"/>
-              </w:rPr>
-              <w:t>_summaries</w:t>
-            </w:r>
-            <w:proofErr w:type="spellEnd"/>
-            <w:r>
-              <w:rPr>
-                <w:rFonts w:ascii="Courier New" w:hAnsi="Courier New" w:cs="Courier New"/>
-                <w:sz w:val="22"/>
-                <w:szCs w:val="22"/>
-              </w:rPr>
-              <w:t>(</w:t>
-            </w:r>
-            <w:proofErr w:type="spellStart"/>
-            <w:r>
-              <w:rPr>
-                <w:rFonts w:ascii="Courier New" w:hAnsi="Courier New" w:cs="Courier New"/>
-                <w:sz w:val="22"/>
-                <w:szCs w:val="22"/>
-              </w:rPr>
-              <w:t>my_</w:t>
-            </w:r>
-            <w:r>
-              <w:rPr>
-                <w:rFonts w:ascii="Courier New" w:hAnsi="Courier New" w:cs="Courier New"/>
-                <w:sz w:val="22"/>
-                <w:szCs w:val="22"/>
-              </w:rPr>
-              <w:t>model</w:t>
-            </w:r>
-            <w:proofErr w:type="spellEnd"/>
-            <w:r>
-              <w:rPr>
-                <w:rFonts w:ascii="Courier New" w:hAnsi="Courier New" w:cs="Courier New"/>
-                <w:sz w:val="22"/>
-                <w:szCs w:val="22"/>
-              </w:rPr>
-              <w:t>)</w:t>
-            </w:r>
-          </w:p>
-          <w:p>
-            <w:pPr>
-              <w:rPr>
-                <w:rFonts w:asciiTheme="majorHAnsi" w:hAnsiTheme="majorHAnsi" w:cstheme="majorHAnsi"/>
-              </w:rPr>
-            </w:pPr>
-          </w:p>
-          <w:p>
-            <w:r>
-              <w:rPr>
-                <w:b/>
-                <w:bCs/>
-                <w:i/>
-                <w:iCs/>
-              </w:rPr>
-              <w:t>Note:</w:t>
-            </w:r>
-            <w:r>
-              <w:t xml:space="preserve"> You need to have fit the linear regression </w:t>
-            </w:r>
-            <w:r>
-              <w:rPr>
-                <w:b/>
-                <w:bCs/>
-              </w:rPr>
-              <w:t>before</w:t>
-            </w:r>
-            <w:r>
-              <w:t xml:space="preserve"> this step!</w:t>
+              <w:t>To</w:t>
+            </w:r>
+            <w:r>
+              <w:t xml:space="preserve"> get parallel slopes, you must have a </w:t>
+            </w:r>
+            <w:r>
+              <w:rPr>
+                <w:b/>
+                <w:bCs/>
+              </w:rPr>
+              <w:t>+</w:t>
+            </w:r>
+            <w:r>
+              <w:t xml:space="preserve"> between your categorical variable and your numerical variable</w:t>
             </w:r>
           </w:p>
           <w:p>
@@ -1513,17 +1790,268 @@
                 <w:szCs w:val="28"/>
               </w:rPr>
               <w:lastRenderedPageBreak/>
-              <w:t>Fitting a</w:t>
-            </w:r>
-            <w:r>
+              <w:t>Obtaining Coefficient Table</w:t>
+            </w:r>
+          </w:p>
+          <w:p>
+            <w:pPr>
+              <w:rPr>
+                <w:rFonts w:asciiTheme="majorHAnsi" w:hAnsiTheme="majorHAnsi" w:cstheme="majorHAnsi"/>
+              </w:rPr>
+            </w:pPr>
+          </w:p>
+          <w:p>
+            <w:pPr>
+              <w:rPr>
+                <w:rFonts w:ascii="Courier New" w:hAnsi="Courier New" w:cs="Courier New"/>
+                <w:sz w:val="22"/>
+                <w:szCs w:val="22"/>
+              </w:rPr>
+            </w:pPr>
+            <w:proofErr w:type="spellStart"/>
+            <w:r>
+              <w:rPr>
+                <w:rFonts w:ascii="Courier New" w:hAnsi="Courier New" w:cs="Courier New"/>
+                <w:sz w:val="22"/>
+                <w:szCs w:val="22"/>
+              </w:rPr>
+              <w:t>get_regression_</w:t>
+            </w:r>
+            <w:proofErr w:type="gramStart"/>
+            <w:r>
+              <w:rPr>
+                <w:rFonts w:ascii="Courier New" w:hAnsi="Courier New" w:cs="Courier New"/>
+                <w:sz w:val="22"/>
+                <w:szCs w:val="22"/>
+              </w:rPr>
+              <w:t>table</w:t>
+            </w:r>
+            <w:proofErr w:type="spellEnd"/>
+            <w:r>
+              <w:rPr>
+                <w:rFonts w:ascii="Courier New" w:hAnsi="Courier New" w:cs="Courier New"/>
+                <w:sz w:val="22"/>
+                <w:szCs w:val="22"/>
+              </w:rPr>
+              <w:t>(</w:t>
+            </w:r>
+            <w:proofErr w:type="spellStart"/>
+            <w:proofErr w:type="gramEnd"/>
+            <w:r>
+              <w:rPr>
+                <w:rFonts w:ascii="Courier New" w:hAnsi="Courier New" w:cs="Courier New"/>
+                <w:sz w:val="22"/>
+                <w:szCs w:val="22"/>
+              </w:rPr>
+              <w:t>my_</w:t>
+            </w:r>
+            <w:r>
+              <w:rPr>
+                <w:rFonts w:ascii="Courier New" w:hAnsi="Courier New" w:cs="Courier New"/>
+                <w:sz w:val="22"/>
+                <w:szCs w:val="22"/>
+              </w:rPr>
+              <w:t>model</w:t>
+            </w:r>
+            <w:proofErr w:type="spellEnd"/>
+            <w:r>
+              <w:rPr>
+                <w:rFonts w:ascii="Courier New" w:hAnsi="Courier New" w:cs="Courier New"/>
+                <w:sz w:val="22"/>
+                <w:szCs w:val="22"/>
+              </w:rPr>
+              <w:t xml:space="preserve">, </w:t>
+            </w:r>
+          </w:p>
+          <w:p>
+            <w:pPr>
+              <w:rPr>
+                <w:rFonts w:ascii="Courier New" w:hAnsi="Courier New" w:cs="Courier New"/>
+              </w:rPr>
+            </w:pPr>
+            <w:r>
+              <w:rPr>
+                <w:rFonts w:ascii="Courier New" w:hAnsi="Courier New" w:cs="Courier New"/>
+                <w:sz w:val="22"/>
+                <w:szCs w:val="22"/>
+              </w:rPr>
+              <w:t xml:space="preserve">                     </w:t>
+            </w:r>
+            <w:proofErr w:type="spellStart"/>
+            <w:proofErr w:type="gramStart"/>
+            <w:r>
+              <w:rPr>
+                <w:rFonts w:ascii="Courier New" w:hAnsi="Courier New" w:cs="Courier New"/>
+                <w:sz w:val="22"/>
+                <w:szCs w:val="22"/>
+              </w:rPr>
+              <w:t>conf.level</w:t>
+            </w:r>
+            <w:proofErr w:type="spellEnd"/>
+            <w:proofErr w:type="gramEnd"/>
+            <w:r>
+              <w:rPr>
+                <w:rFonts w:ascii="Courier New" w:hAnsi="Courier New" w:cs="Courier New"/>
+                <w:sz w:val="22"/>
+                <w:szCs w:val="22"/>
+              </w:rPr>
+              <w:t xml:space="preserve"> = 0.95)</w:t>
+            </w:r>
+          </w:p>
+          <w:p>
+            <w:pPr>
+              <w:rPr>
+                <w:rFonts w:asciiTheme="majorHAnsi" w:hAnsiTheme="majorHAnsi" w:cstheme="majorHAnsi"/>
+              </w:rPr>
+            </w:pPr>
+          </w:p>
+          <w:p>
+            <w:r>
+              <w:rPr>
+                <w:b/>
+                <w:bCs/>
+                <w:i/>
+                <w:iCs/>
+              </w:rPr>
+              <w:t>Note:</w:t>
+            </w:r>
+            <w:r>
+              <w:t xml:space="preserve"> You need to have fit the linear regression </w:t>
+            </w:r>
+            <w:r>
+              <w:rPr>
+                <w:b/>
+                <w:bCs/>
+              </w:rPr>
+              <w:t>before</w:t>
+            </w:r>
+            <w:r>
+              <w:t xml:space="preserve"> this step!</w:t>
+            </w:r>
+          </w:p>
+          <w:p>
+            <w:pPr>
+              <w:rPr>
+                <w:color w:val="0070C0"/>
+              </w:rPr>
+            </w:pPr>
+            <w:r>
+              <w:rPr>
+                <w:b/>
+                <w:bCs/>
+                <w:i/>
+                <w:iCs/>
+              </w:rPr>
+              <w:t>Note:</w:t>
+            </w:r>
+            <w:r>
+              <w:rPr>
+                <w:b/>
+                <w:bCs/>
+                <w:i/>
+                <w:iCs/>
+              </w:rPr>
+              <w:t xml:space="preserve"> </w:t>
+            </w:r>
+            <w:r>
+              <w:t xml:space="preserve">If you want a 90% confidence interval, you change </w:t>
+            </w:r>
+            <w:proofErr w:type="spellStart"/>
+            <w:proofErr w:type="gramStart"/>
+            <w:r>
+              <w:rPr>
+                <w:rFonts w:ascii="Courier New" w:hAnsi="Courier New" w:cs="Courier New"/>
+                <w:color w:val="0070C0"/>
+                <w:sz w:val="20"/>
+                <w:szCs w:val="20"/>
+              </w:rPr>
+              <w:t>conf</w:t>
+            </w:r>
+            <w:r>
+              <w:rPr>
+                <w:rFonts w:ascii="Courier New" w:hAnsi="Courier New" w:cs="Courier New"/>
+                <w:color w:val="0070C0"/>
+                <w:sz w:val="20"/>
+                <w:szCs w:val="20"/>
+              </w:rPr>
+              <w:t>.</w:t>
+            </w:r>
+            <w:r>
+              <w:rPr>
+                <w:rFonts w:ascii="Courier New" w:hAnsi="Courier New" w:cs="Courier New"/>
+                <w:color w:val="0070C0"/>
+                <w:sz w:val="20"/>
+                <w:szCs w:val="20"/>
+              </w:rPr>
+              <w:t>level</w:t>
+            </w:r>
+            <w:proofErr w:type="spellEnd"/>
+            <w:proofErr w:type="gramEnd"/>
+            <w:r>
+              <w:rPr>
+                <w:color w:val="0070C0"/>
+              </w:rPr>
+              <w:t xml:space="preserve"> to 0.9</w:t>
+            </w:r>
+            <w:r>
+              <w:rPr>
+                <w:color w:val="0070C0"/>
+              </w:rPr>
+              <w:t>0</w:t>
+            </w:r>
+          </w:p>
+          <w:p/>
+        </w:tc>
+      </w:tr>
+    </w:tbl>
+    <w:p/>
+    <w:p>
+      <w:pPr>
+        <w:jc w:val="center"/>
+        <w:rPr>
+          <w:b/>
+          <w:bCs/>
+          <w:color w:val="4472C4" w:themeColor="accent1"/>
+          <w:sz w:val="32"/>
+          <w:szCs w:val="32"/>
+        </w:rPr>
+      </w:pPr>
+      <w:r>
+        <w:rPr>
+          <w:b/>
+          <w:bCs/>
+          <w:color w:val="4472C4" w:themeColor="accent1"/>
+          <w:sz w:val="32"/>
+          <w:szCs w:val="32"/>
+        </w:rPr>
+        <w:t>Code from Week 6</w:t>
+      </w:r>
+    </w:p>
+    <w:tbl>
+      <w:tblPr>
+        <w:tblStyle w:val="TableGrid"/>
+        <w:tblW w:w="10800" w:type="dxa"/>
+        <w:tblInd w:w="-725" w:type="dxa"/>
+        <w:tblLook w:val="04A0" w:firstRow="1" w:lastRow="0" w:firstColumn="1" w:lastColumn="0" w:noHBand="0" w:noVBand="1"/>
+      </w:tblPr>
+      <w:tblGrid>
+        <w:gridCol w:w="10800"/>
+      </w:tblGrid>
+      <w:tr>
+        <w:tc>
+          <w:tcPr>
+            <w:tcW w:w="10800" w:type="dxa"/>
+          </w:tcPr>
+          <w:p>
+            <w:pPr>
+              <w:jc w:val="center"/>
               <w:rPr>
                 <w:b/>
                 <w:bCs/>
                 <w:sz w:val="28"/>
                 <w:szCs w:val="28"/>
               </w:rPr>
-              <w:t xml:space="preserve"> </w:t>
-            </w:r>
+            </w:pPr>
             <w:r>
               <w:rPr>
                 <w:b/>
@@ -1531,7 +2059,7 @@
                 <w:sz w:val="28"/>
                 <w:szCs w:val="28"/>
               </w:rPr>
-              <w:t>Multiple Linear Regression with</w:t>
+              <w:t xml:space="preserve">Obtaining </w:t>
             </w:r>
             <w:r>
               <w:rPr>
@@ -1539,18 +2067,8 @@
                 <w:bCs/>
                 <w:sz w:val="28"/>
                 <w:szCs w:val="28"/>
-                <w:u w:val="single"/>
-              </w:rPr>
-              <w:t xml:space="preserve"> Every</w:t>
-            </w:r>
-            <w:r>
-              <w:rPr>
-                <w:b/>
-                <w:bCs/>
-                <w:sz w:val="28"/>
-                <w:szCs w:val="28"/>
-              </w:rPr>
-              <w:t xml:space="preserve"> Explanatory Variable</w:t>
+              </w:rPr>
+              <w:t>Model Summaries</w:t>
             </w:r>
           </w:p>
           <w:p>
@@ -1564,8 +2082,6 @@
             <w:pPr>
               <w:rPr>
                 <w:rFonts w:ascii="Courier New" w:hAnsi="Courier New" w:cs="Courier New"/>
-                <w:sz w:val="22"/>
-                <w:szCs w:val="22"/>
               </w:rPr>
             </w:pPr>
             <w:proofErr w:type="spellStart"/>
@@ -1575,6 +2091,32 @@
                 <w:sz w:val="22"/>
                 <w:szCs w:val="22"/>
               </w:rPr>
+              <w:t>get_regression</w:t>
+            </w:r>
+            <w:r>
+              <w:rPr>
+                <w:rFonts w:ascii="Courier New" w:hAnsi="Courier New" w:cs="Courier New"/>
+                <w:sz w:val="22"/>
+                <w:szCs w:val="22"/>
+              </w:rPr>
+              <w:t>_summaries</w:t>
+            </w:r>
+            <w:proofErr w:type="spellEnd"/>
+            <w:r>
+              <w:rPr>
+                <w:rFonts w:ascii="Courier New" w:hAnsi="Courier New" w:cs="Courier New"/>
+                <w:sz w:val="22"/>
+                <w:szCs w:val="22"/>
+              </w:rPr>
+              <w:t>(</w:t>
+            </w:r>
+            <w:proofErr w:type="spellStart"/>
+            <w:r>
+              <w:rPr>
+                <w:rFonts w:ascii="Courier New" w:hAnsi="Courier New" w:cs="Courier New"/>
+                <w:sz w:val="22"/>
+                <w:szCs w:val="22"/>
+              </w:rPr>
               <w:t>my_</w:t>
             </w:r>
             <w:r>
@@ -1592,124 +2134,6 @@
                 <w:sz w:val="22"/>
                 <w:szCs w:val="22"/>
               </w:rPr>
-              <w:t xml:space="preserve"> &lt;- </w:t>
-            </w:r>
-            <w:proofErr w:type="spellStart"/>
-            <w:r>
-              <w:rPr>
-                <w:rFonts w:ascii="Courier New" w:hAnsi="Courier New" w:cs="Courier New"/>
-                <w:sz w:val="22"/>
-                <w:szCs w:val="22"/>
-              </w:rPr>
-              <w:t>lm</w:t>
-            </w:r>
-            <w:proofErr w:type="spellEnd"/>
-            <w:r>
-              <w:rPr>
-                <w:rFonts w:ascii="Courier New" w:hAnsi="Courier New" w:cs="Courier New"/>
-                <w:sz w:val="22"/>
-                <w:szCs w:val="22"/>
-              </w:rPr>
-              <w:t>(</w:t>
-            </w:r>
-            <w:r>
-              <w:rPr>
-                <w:rFonts w:ascii="Courier New" w:hAnsi="Courier New" w:cs="Courier New"/>
-                <w:color w:val="FF0000"/>
-                <w:sz w:val="22"/>
-                <w:szCs w:val="22"/>
-              </w:rPr>
-              <w:t>&lt;</w:t>
-            </w:r>
-            <w:r>
-              <w:rPr>
-                <w:rFonts w:ascii="Courier New" w:hAnsi="Courier New" w:cs="Courier New"/>
-                <w:color w:val="FF0000"/>
-                <w:sz w:val="22"/>
-                <w:szCs w:val="22"/>
-              </w:rPr>
-              <w:t xml:space="preserve">RESPONSE </w:t>
-            </w:r>
-            <w:r>
-              <w:rPr>
-                <w:rFonts w:ascii="Courier New" w:hAnsi="Courier New" w:cs="Courier New"/>
-                <w:color w:val="FF0000"/>
-                <w:sz w:val="22"/>
-                <w:szCs w:val="22"/>
-              </w:rPr>
-              <w:t xml:space="preserve">VARIABLE&gt; </w:t>
-            </w:r>
-            <w:r>
-              <w:rPr>
-                <w:rFonts w:ascii="Courier New" w:hAnsi="Courier New" w:cs="Courier New"/>
-                <w:b/>
-                <w:bCs/>
-                <w:sz w:val="22"/>
-                <w:szCs w:val="22"/>
-              </w:rPr>
-              <w:t>~</w:t>
-            </w:r>
-            <w:r>
-              <w:rPr>
-                <w:rFonts w:ascii="Courier New" w:hAnsi="Courier New" w:cs="Courier New"/>
-                <w:sz w:val="22"/>
-                <w:szCs w:val="22"/>
-              </w:rPr>
-              <w:t xml:space="preserve"> </w:t>
-            </w:r>
-            <w:r>
-              <w:rPr>
-                <w:rFonts w:ascii="Courier New" w:hAnsi="Courier New" w:cs="Courier New"/>
-                <w:b/>
-                <w:bCs/>
-                <w:sz w:val="28"/>
-                <w:szCs w:val="28"/>
-              </w:rPr>
-              <w:t>.</w:t>
-            </w:r>
-            <w:r>
-              <w:rPr>
-                <w:rFonts w:ascii="Courier New" w:hAnsi="Courier New" w:cs="Courier New"/>
-                <w:b/>
-                <w:bCs/>
-                <w:sz w:val="22"/>
-                <w:szCs w:val="22"/>
-              </w:rPr>
-              <w:t>,</w:t>
-            </w:r>
-            <w:r>
-              <w:rPr>
-                <w:rFonts w:ascii="Courier New" w:hAnsi="Courier New" w:cs="Courier New"/>
-                <w:b/>
-                <w:bCs/>
-                <w:sz w:val="22"/>
-                <w:szCs w:val="22"/>
-              </w:rPr>
-              <w:t xml:space="preserve"> </w:t>
-            </w:r>
-            <w:r>
-              <w:rPr>
-                <w:rFonts w:ascii="Courier New" w:hAnsi="Courier New" w:cs="Courier New"/>
-                <w:sz w:val="22"/>
-                <w:szCs w:val="22"/>
-              </w:rPr>
-              <w:t xml:space="preserve">data = </w:t>
-            </w:r>
-            <w:r>
-              <w:rPr>
-                <w:rFonts w:ascii="Courier New" w:hAnsi="Courier New" w:cs="Courier New"/>
-                <w:color w:val="FF0000"/>
-                <w:sz w:val="22"/>
-                <w:szCs w:val="22"/>
-              </w:rPr>
-              <w:t>&lt;NAME OF DATASET&gt;</w:t>
-            </w:r>
-            <w:r>
-              <w:rPr>
-                <w:rFonts w:ascii="Courier New" w:hAnsi="Courier New" w:cs="Courier New"/>
-                <w:sz w:val="22"/>
-                <w:szCs w:val="22"/>
-              </w:rPr>
               <w:t>)</w:t>
             </w:r>
           </w:p>
@@ -1721,12 +2145,6 @@
             </w:pPr>
           </w:p>
           <w:p>
-            <w:pPr>
-              <w:rPr>
-                <w:sz w:val="28"/>
-                <w:szCs w:val="28"/>
-              </w:rPr>
-            </w:pPr>
             <w:r>
               <w:rPr>
                 <w:b/>
@@ -1737,52 +2155,17 @@
               <w:t>Note:</w:t>
             </w:r>
             <w:r>
-              <w:rPr>
-                <w:b/>
-                <w:bCs/>
-                <w:i/>
-                <w:iCs/>
-              </w:rPr>
-              <w:t xml:space="preserve"> </w:t>
-            </w:r>
-            <w:r>
-              <w:t>T</w:t>
-            </w:r>
-            <w:r>
-              <w:t xml:space="preserve">he </w:t>
-            </w:r>
-            <w:r>
-              <w:rPr>
-                <w:rFonts w:ascii="Courier New" w:hAnsi="Courier New" w:cs="Courier New"/>
-                <w:b/>
-                <w:bCs/>
-                <w:sz w:val="32"/>
-                <w:szCs w:val="32"/>
-              </w:rPr>
-              <w:t>.</w:t>
-            </w:r>
-            <w:r>
-              <w:t xml:space="preserve">stands in for </w:t>
-            </w:r>
-            <w:r>
-              <w:rPr>
-                <w:b/>
-                <w:bCs/>
-              </w:rPr>
-              <w:t>every</w:t>
-            </w:r>
-            <w:r>
-              <w:rPr>
-                <w:b/>
-                <w:bCs/>
-              </w:rPr>
-              <w:t xml:space="preserve"> </w:t>
-            </w:r>
-            <w:r>
-              <w:t>vari</w:t>
-            </w:r>
-            <w:r>
-              <w:t xml:space="preserve">able in the dataset (which is not the response variable), so this model will have as many explanatory variables as there are variables in the dataset! </w:t>
+              <w:t xml:space="preserve"> You need to have fit the linear regression </w:t>
+            </w:r>
+            <w:r>
+              <w:rPr>
+                <w:b/>
+                <w:bCs/>
+              </w:rPr>
+              <w:t>before</w:t>
+            </w:r>
+            <w:r>
+              <w:t xml:space="preserve"> this step!</w:t>
             </w:r>
             <w:r>
               <w:br/>
@@ -1840,7 +2223,329 @@
                 <w:sz w:val="28"/>
                 <w:szCs w:val="28"/>
               </w:rPr>
-              <w:t xml:space="preserve"> Explanatory Variable – Except One (or Two) </w:t>
+              <w:t xml:space="preserve"> Explanatory Variable</w:t>
+            </w:r>
+          </w:p>
+          <w:p>
+            <w:pPr>
+              <w:rPr>
+                <w:rFonts w:asciiTheme="majorHAnsi" w:hAnsiTheme="majorHAnsi" w:cstheme="majorHAnsi"/>
+              </w:rPr>
+            </w:pPr>
+          </w:p>
+          <w:p>
+            <w:pPr>
+              <w:rPr>
+                <w:rFonts w:ascii="Courier New" w:hAnsi="Courier New" w:cs="Courier New"/>
+                <w:sz w:val="22"/>
+                <w:szCs w:val="22"/>
+              </w:rPr>
+            </w:pPr>
+            <w:proofErr w:type="spellStart"/>
+            <w:r>
+              <w:rPr>
+                <w:rFonts w:ascii="Courier New" w:hAnsi="Courier New" w:cs="Courier New"/>
+                <w:sz w:val="22"/>
+                <w:szCs w:val="22"/>
+              </w:rPr>
+              <w:t>my_</w:t>
+            </w:r>
+            <w:r>
+              <w:rPr>
+                <w:rFonts w:ascii="Courier New" w:hAnsi="Courier New" w:cs="Courier New"/>
+                <w:sz w:val="22"/>
+                <w:szCs w:val="22"/>
+              </w:rPr>
+              <w:t>model</w:t>
+            </w:r>
+            <w:proofErr w:type="spellEnd"/>
+            <w:r>
+              <w:rPr>
+                <w:rFonts w:ascii="Courier New" w:hAnsi="Courier New" w:cs="Courier New"/>
+                <w:sz w:val="22"/>
+                <w:szCs w:val="22"/>
+              </w:rPr>
+              <w:t xml:space="preserve"> &lt;- </w:t>
+            </w:r>
+            <w:proofErr w:type="spellStart"/>
+            <w:proofErr w:type="gramStart"/>
+            <w:r>
+              <w:rPr>
+                <w:rFonts w:ascii="Courier New" w:hAnsi="Courier New" w:cs="Courier New"/>
+                <w:sz w:val="22"/>
+                <w:szCs w:val="22"/>
+              </w:rPr>
+              <w:t>lm</w:t>
+            </w:r>
+            <w:proofErr w:type="spellEnd"/>
+            <w:r>
+              <w:rPr>
+                <w:rFonts w:ascii="Courier New" w:hAnsi="Courier New" w:cs="Courier New"/>
+                <w:sz w:val="22"/>
+                <w:szCs w:val="22"/>
+              </w:rPr>
+              <w:t>(</w:t>
+            </w:r>
+            <w:proofErr w:type="gramEnd"/>
+            <w:r>
+              <w:rPr>
+                <w:rFonts w:ascii="Courier New" w:hAnsi="Courier New" w:cs="Courier New"/>
+                <w:color w:val="FF0000"/>
+                <w:sz w:val="22"/>
+                <w:szCs w:val="22"/>
+              </w:rPr>
+              <w:t>&lt;</w:t>
+            </w:r>
+            <w:r>
+              <w:rPr>
+                <w:rFonts w:ascii="Courier New" w:hAnsi="Courier New" w:cs="Courier New"/>
+                <w:color w:val="FF0000"/>
+                <w:sz w:val="22"/>
+                <w:szCs w:val="22"/>
+              </w:rPr>
+              <w:t xml:space="preserve">RESPONSE </w:t>
+            </w:r>
+            <w:r>
+              <w:rPr>
+                <w:rFonts w:ascii="Courier New" w:hAnsi="Courier New" w:cs="Courier New"/>
+                <w:color w:val="FF0000"/>
+                <w:sz w:val="22"/>
+                <w:szCs w:val="22"/>
+              </w:rPr>
+              <w:t xml:space="preserve">VARIABLE&gt; </w:t>
+            </w:r>
+            <w:proofErr w:type="gramStart"/>
+            <w:r>
+              <w:rPr>
+                <w:rFonts w:ascii="Courier New" w:hAnsi="Courier New" w:cs="Courier New"/>
+                <w:b/>
+                <w:bCs/>
+                <w:sz w:val="22"/>
+                <w:szCs w:val="22"/>
+              </w:rPr>
+              <w:t>~</w:t>
+            </w:r>
+            <w:r>
+              <w:rPr>
+                <w:rFonts w:ascii="Courier New" w:hAnsi="Courier New" w:cs="Courier New"/>
+                <w:sz w:val="22"/>
+                <w:szCs w:val="22"/>
+              </w:rPr>
+              <w:t xml:space="preserve"> </w:t>
+            </w:r>
+            <w:r>
+              <w:rPr>
+                <w:rFonts w:ascii="Courier New" w:hAnsi="Courier New" w:cs="Courier New"/>
+                <w:b/>
+                <w:bCs/>
+                <w:sz w:val="28"/>
+                <w:szCs w:val="28"/>
+              </w:rPr>
+              <w:t>.</w:t>
+            </w:r>
+            <w:proofErr w:type="gramEnd"/>
+            <w:r>
+              <w:rPr>
+                <w:rFonts w:ascii="Courier New" w:hAnsi="Courier New" w:cs="Courier New"/>
+                <w:b/>
+                <w:bCs/>
+                <w:sz w:val="22"/>
+                <w:szCs w:val="22"/>
+              </w:rPr>
+              <w:t>,</w:t>
+            </w:r>
+            <w:r>
+              <w:rPr>
+                <w:rFonts w:ascii="Courier New" w:hAnsi="Courier New" w:cs="Courier New"/>
+                <w:b/>
+                <w:bCs/>
+                <w:sz w:val="22"/>
+                <w:szCs w:val="22"/>
+              </w:rPr>
+              <w:t xml:space="preserve"> </w:t>
+            </w:r>
+            <w:r>
+              <w:rPr>
+                <w:rFonts w:ascii="Courier New" w:hAnsi="Courier New" w:cs="Courier New"/>
+                <w:sz w:val="22"/>
+                <w:szCs w:val="22"/>
+              </w:rPr>
+              <w:t xml:space="preserve">data = </w:t>
+            </w:r>
+            <w:r>
+              <w:rPr>
+                <w:rFonts w:ascii="Courier New" w:hAnsi="Courier New" w:cs="Courier New"/>
+                <w:color w:val="FF0000"/>
+                <w:sz w:val="22"/>
+                <w:szCs w:val="22"/>
+              </w:rPr>
+              <w:t>&lt;NAME OF DATASET&gt;</w:t>
+            </w:r>
+            <w:r>
+              <w:rPr>
+                <w:rFonts w:ascii="Courier New" w:hAnsi="Courier New" w:cs="Courier New"/>
+                <w:sz w:val="22"/>
+                <w:szCs w:val="22"/>
+              </w:rPr>
+              <w:t>)</w:t>
+            </w:r>
+          </w:p>
+          <w:p>
+            <w:pPr>
+              <w:rPr>
+                <w:rFonts w:asciiTheme="majorHAnsi" w:hAnsiTheme="majorHAnsi" w:cstheme="majorHAnsi"/>
+              </w:rPr>
+            </w:pPr>
+          </w:p>
+          <w:p>
+            <w:pPr>
+              <w:rPr>
+                <w:b/>
+                <w:bCs/>
+                <w:color w:val="4472C4" w:themeColor="accent1"/>
+                <w:sz w:val="32"/>
+                <w:szCs w:val="32"/>
+              </w:rPr>
+            </w:pPr>
+            <w:r>
+              <w:rPr>
+                <w:b/>
+                <w:bCs/>
+                <w:i/>
+                <w:iCs/>
+              </w:rPr>
+              <w:t>Note:</w:t>
+            </w:r>
+            <w:r>
+              <w:rPr>
+                <w:b/>
+                <w:bCs/>
+                <w:i/>
+                <w:iCs/>
+              </w:rPr>
+              <w:t xml:space="preserve"> </w:t>
+            </w:r>
+            <w:proofErr w:type="gramStart"/>
+            <w:r>
+              <w:t>T</w:t>
+            </w:r>
+            <w:r>
+              <w:t xml:space="preserve">he </w:t>
+            </w:r>
+            <w:r>
+              <w:rPr>
+                <w:rFonts w:ascii="Courier New" w:hAnsi="Courier New" w:cs="Courier New"/>
+                <w:b/>
+                <w:bCs/>
+                <w:sz w:val="32"/>
+                <w:szCs w:val="32"/>
+              </w:rPr>
+              <w:t>.</w:t>
+            </w:r>
+            <w:r>
+              <w:t>stands</w:t>
+            </w:r>
+            <w:proofErr w:type="gramEnd"/>
+            <w:r>
+              <w:t xml:space="preserve"> in for </w:t>
+            </w:r>
+            <w:r>
+              <w:rPr>
+                <w:b/>
+                <w:bCs/>
+              </w:rPr>
+              <w:t>every</w:t>
+            </w:r>
+            <w:r>
+              <w:rPr>
+                <w:b/>
+                <w:bCs/>
+              </w:rPr>
+              <w:t xml:space="preserve"> </w:t>
+            </w:r>
+            <w:r>
+              <w:t>vari</w:t>
+            </w:r>
+            <w:r>
+              <w:t>able in the dataset (which is not the response variable), so this model will have as many explanatory variables as there are variables in the dataset!</w:t>
+            </w:r>
+            <w:r>
+              <w:br/>
+            </w:r>
+          </w:p>
+        </w:tc>
+      </w:tr>
+      <w:tr>
+        <w:tc>
+          <w:tcPr>
+            <w:tcW w:w="10800" w:type="dxa"/>
+          </w:tcPr>
+          <w:p>
+            <w:pPr>
+              <w:jc w:val="center"/>
+              <w:rPr>
+                <w:b/>
+                <w:bCs/>
+                <w:sz w:val="28"/>
+                <w:szCs w:val="28"/>
+              </w:rPr>
+            </w:pPr>
+            <w:r>
+              <w:rPr>
+                <w:b/>
+                <w:bCs/>
+                <w:sz w:val="28"/>
+                <w:szCs w:val="28"/>
+              </w:rPr>
+              <w:t>Fitting a</w:t>
+            </w:r>
+            <w:r>
+              <w:rPr>
+                <w:b/>
+                <w:bCs/>
+                <w:sz w:val="28"/>
+                <w:szCs w:val="28"/>
+              </w:rPr>
+              <w:t xml:space="preserve"> Multiple Linear Regression with</w:t>
+            </w:r>
+            <w:r>
+              <w:rPr>
+                <w:b/>
+                <w:bCs/>
+                <w:sz w:val="28"/>
+                <w:szCs w:val="28"/>
+                <w:u w:val="single"/>
+              </w:rPr>
+              <w:t xml:space="preserve"> Every</w:t>
+            </w:r>
+            <w:r>
+              <w:rPr>
+                <w:b/>
+                <w:bCs/>
+                <w:sz w:val="28"/>
+                <w:szCs w:val="28"/>
+              </w:rPr>
+              <w:t xml:space="preserve"> Explanatory Variable – Except One (or </w:t>
+            </w:r>
+            <w:proofErr w:type="gramStart"/>
+            <w:r>
+              <w:rPr>
+                <w:b/>
+                <w:bCs/>
+                <w:sz w:val="28"/>
+                <w:szCs w:val="28"/>
+              </w:rPr>
+              <w:t>Two</w:t>
+            </w:r>
+            <w:proofErr w:type="gramEnd"/>
+            <w:r>
+              <w:rPr>
+                <w:b/>
+                <w:bCs/>
+                <w:sz w:val="28"/>
+                <w:szCs w:val="28"/>
+              </w:rPr>
+              <w:t xml:space="preserve">) </w:t>
             </w:r>
             <w:r>
               <w:rPr>
@@ -1918,6 +2623,7 @@
               <w:t xml:space="preserve"> &lt;- </w:t>
             </w:r>
             <w:proofErr w:type="spellStart"/>
+            <w:proofErr w:type="gramStart"/>
             <w:r>
               <w:rPr>
                 <w:rFonts w:ascii="Courier New" w:hAnsi="Courier New" w:cs="Courier New"/>
@@ -1935,6 +2641,7 @@
               </w:rPr>
               <w:t>(</w:t>
             </w:r>
+            <w:proofErr w:type="gramEnd"/>
             <w:r>
               <w:rPr>
                 <w:rFonts w:ascii="Courier New" w:hAnsi="Courier New" w:cs="Courier New"/>
@@ -1962,6 +2669,7 @@
               </w:rPr>
               <w:t xml:space="preserve">VARIABLE&gt; </w:t>
             </w:r>
+            <w:proofErr w:type="gramStart"/>
             <w:r>
               <w:rPr>
                 <w:rFonts w:ascii="Courier New" w:hAnsi="Courier New" w:cs="Courier New"/>
@@ -1990,6 +2698,7 @@
               </w:rPr>
               <w:t>.</w:t>
             </w:r>
+            <w:proofErr w:type="gramEnd"/>
             <w:r>
               <w:rPr>
                 <w:rFonts w:ascii="Courier New" w:hAnsi="Courier New" w:cs="Courier New"/>
@@ -2143,6 +2852,7 @@
               </w:rPr>
               <w:t xml:space="preserve"> </w:t>
             </w:r>
+            <w:proofErr w:type="gramStart"/>
             <w:r>
               <w:t>T</w:t>
             </w:r>
@@ -2160,7 +2870,11 @@
               <w:t>.</w:t>
             </w:r>
             <w:r>
-              <w:t xml:space="preserve">stands in for </w:t>
+              <w:t>stands</w:t>
+            </w:r>
+            <w:proofErr w:type="gramEnd"/>
+            <w:r>
+              <w:t xml:space="preserve"> in for </w:t>
             </w:r>
             <w:r>
               <w:rPr>
@@ -2180,10 +2894,7 @@
               <w:t>vari</w:t>
             </w:r>
             <w:r>
-              <w:t>able in the dataset (which is not the response variable),</w:t>
-            </w:r>
-            <w:r>
-              <w:t xml:space="preserve"> and the </w:t>
+              <w:t xml:space="preserve">able in the dataset (which is not the response variable), and the </w:t>
             </w:r>
             <w:r>
               <w:rPr>
@@ -2215,16 +2926,23 @@
               <w:t>both</w:t>
             </w:r>
             <w:r>
-              <w:t xml:space="preserve"> variables. </w:t>
-            </w:r>
-            <w:r>
-              <w:br/>
+              <w:t xml:space="preserve"> variables.</w:t>
             </w:r>
           </w:p>
         </w:tc>
       </w:tr>
     </w:tbl>
-    <w:p/>
+    <w:p>
+      <w:pPr>
+        <w:rPr>
+          <w:b/>
+          <w:bCs/>
+          <w:color w:val="4472C4" w:themeColor="accent1"/>
+          <w:sz w:val="32"/>
+          <w:szCs w:val="32"/>
+        </w:rPr>
+      </w:pPr>
+    </w:p>
     <w:sectPr>
       <w:headerReference w:type="default" r:id="rId6"/>
       <w:pgSz w:w="12240" w:h="15840"/>
@@ -2237,7 +2955,7 @@
 </file>
 
 <file path=word/endnotes.xml><?xml version="1.0" encoding="utf-8"?>
-<w:endnotes xmlns:wpc="http://schemas.microsoft.com/office/word/2010/wordprocessingCanvas" xmlns:cx="http://schemas.microsoft.com/office/drawing/2014/chartex" xmlns:cx1="http://schemas.microsoft.com/office/drawing/2015/9/8/chartex" xmlns:cx2="http://schemas.microsoft.com/office/drawing/2015/10/21/chartex" xmlns:cx3="http://schemas.microsoft.com/office/drawing/2016/5/9/chartex" xmlns:cx4="http://schemas.microsoft.com/office/drawing/2016/5/10/chartex" xmlns:cx5="http://schemas.microsoft.com/office/drawing/2016/5/11/chartex" xmlns:cx6="http://schemas.microsoft.com/office/drawing/2016/5/12/chartex" xmlns:cx7="http://schemas.microsoft.com/office/drawing/2016/5/13/chartex" xmlns:cx8="http://schemas.microsoft.com/office/drawing/2016/5/14/chartex" xmlns:mc="http://schemas.openxmlformats.org/markup-compatibility/2006" xmlns:aink="http://schemas.microsoft.com/office/drawing/2016/ink" xmlns:am3d="http://schemas.microsoft.com/office/drawing/2017/model3d" xmlns:o="urn:schemas-microsoft-com:office:office" xmlns:oel="http://schemas.microsoft.com/office/2019/extlst" xmlns:r="http://schemas.openxmlformats.org/officeDocument/2006/relationships" xmlns:m="http://schemas.openxmlformats.org/officeDocument/2006/math" xmlns:v="urn:schemas-microsoft-com:vml" xmlns:wp14="http://schemas.microsoft.com/office/word/2010/wordprocessingDrawing" xmlns:wp="http://schemas.openxmlformats.org/drawingml/2006/wordprocessingDrawing" xmlns:w10="urn:schemas-microsoft-com:office:word" xmlns:w="http://schemas.openxmlformats.org/wordprocessingml/2006/main" xmlns:w14="http://schemas.microsoft.com/office/word/2010/wordml" xmlns:w15="http://schemas.microsoft.com/office/word/2012/wordml" xmlns:w16cex="http://schemas.microsoft.com/office/word/2018/wordml/cex" xmlns:w16cid="http://schemas.microsoft.com/office/word/2016/wordml/cid" xmlns:w16="http://schemas.microsoft.com/office/word/2018/wordml" xmlns:w16sdtdh="http://schemas.microsoft.com/office/word/2020/wordml/sdtdatahash" xmlns:w16se="http://schemas.microsoft.com/office/word/2015/wordml/symex" xmlns:wpg="http://schemas.microsoft.com/office/word/2010/wordprocessingGroup" xmlns:wpi="http://schemas.microsoft.com/office/word/2010/wordprocessingInk" xmlns:wne="http://schemas.microsoft.com/office/word/2006/wordml" xmlns:wps="http://schemas.microsoft.com/office/word/2010/wordprocessingShape" mc:Ignorable="w14 w15 w16se w16cid w16 w16cex w16sdtdh wp14">
+<w:endnotes xmlns:wpc="http://schemas.microsoft.com/office/word/2010/wordprocessingCanvas" xmlns:cx="http://schemas.microsoft.com/office/drawing/2014/chartex" xmlns:cx1="http://schemas.microsoft.com/office/drawing/2015/9/8/chartex" xmlns:cx2="http://schemas.microsoft.com/office/drawing/2015/10/21/chartex" xmlns:cx3="http://schemas.microsoft.com/office/drawing/2016/5/9/chartex" xmlns:cx4="http://schemas.microsoft.com/office/drawing/2016/5/10/chartex" xmlns:cx5="http://schemas.microsoft.com/office/drawing/2016/5/11/chartex" xmlns:cx6="http://schemas.microsoft.com/office/drawing/2016/5/12/chartex" xmlns:cx7="http://schemas.microsoft.com/office/drawing/2016/5/13/chartex" xmlns:cx8="http://schemas.microsoft.com/office/drawing/2016/5/14/chartex" xmlns:mc="http://schemas.openxmlformats.org/markup-compatibility/2006" xmlns:aink="http://schemas.microsoft.com/office/drawing/2016/ink" xmlns:am3d="http://schemas.microsoft.com/office/drawing/2017/model3d" xmlns:o="urn:schemas-microsoft-com:office:office" xmlns:oel="http://schemas.microsoft.com/office/2019/extlst" xmlns:r="http://schemas.openxmlformats.org/officeDocument/2006/relationships" xmlns:m="http://schemas.openxmlformats.org/officeDocument/2006/math" xmlns:v="urn:schemas-microsoft-com:vml" xmlns:wp14="http://schemas.microsoft.com/office/word/2010/wordprocessingDrawing" xmlns:wp="http://schemas.openxmlformats.org/drawingml/2006/wordprocessingDrawing" xmlns:w10="urn:schemas-microsoft-com:office:word" xmlns:w="http://schemas.openxmlformats.org/wordprocessingml/2006/main" xmlns:w14="http://schemas.microsoft.com/office/word/2010/wordml" xmlns:w15="http://schemas.microsoft.com/office/word/2012/wordml" xmlns:w16cex="http://schemas.microsoft.com/office/word/2018/wordml/cex" xmlns:w16cid="http://schemas.microsoft.com/office/word/2016/wordml/cid" xmlns:w16="http://schemas.microsoft.com/office/word/2018/wordml" xmlns:w16du="http://schemas.microsoft.com/office/word/2023/wordml/word16du" xmlns:w16sdtdh="http://schemas.microsoft.com/office/word/2020/wordml/sdtdatahash" xmlns:w16sdtfl="http://schemas.microsoft.com/office/word/2024/wordml/sdtformatlock" xmlns:w16se="http://schemas.microsoft.com/office/word/2015/wordml/symex" xmlns:wpg="http://schemas.microsoft.com/office/word/2010/wordprocessingGroup" xmlns:wpi="http://schemas.microsoft.com/office/word/2010/wordprocessingInk" xmlns:wne="http://schemas.microsoft.com/office/word/2006/wordml" xmlns:wps="http://schemas.microsoft.com/office/word/2010/wordprocessingShape" mc:Ignorable="w14 w15 w16se w16cid w16 w16cex w16sdtdh w16sdtfl w16du wp14">
   <w:endnote w:type="separator" w:id="-1">
     <w:p>
       <w:r>
@@ -2256,7 +2974,7 @@
 </file>
 
 <file path=word/footnotes.xml><?xml version="1.0" encoding="utf-8"?>
-<w:footnotes xmlns:wpc="http://schemas.microsoft.com/office/word/2010/wordprocessingCanvas" xmlns:cx="http://schemas.microsoft.com/office/drawing/2014/chartex" xmlns:cx1="http://schemas.microsoft.com/office/drawing/2015/9/8/chartex" xmlns:cx2="http://schemas.microsoft.com/office/drawing/2015/10/21/chartex" xmlns:cx3="http://schemas.microsoft.com/office/drawing/2016/5/9/chartex" xmlns:cx4="http://schemas.microsoft.com/office/drawing/2016/5/10/chartex" xmlns:cx5="http://schemas.microsoft.com/office/drawing/2016/5/11/chartex" xmlns:cx6="http://schemas.microsoft.com/office/drawing/2016/5/12/chartex" xmlns:cx7="http://schemas.microsoft.com/office/drawing/2016/5/13/chartex" xmlns:cx8="http://schemas.microsoft.com/office/drawing/2016/5/14/chartex" xmlns:mc="http://schemas.openxmlformats.org/markup-compatibility/2006" xmlns:aink="http://schemas.microsoft.com/office/drawing/2016/ink" xmlns:am3d="http://schemas.microsoft.com/office/drawing/2017/model3d" xmlns:o="urn:schemas-microsoft-com:office:office" xmlns:oel="http://schemas.microsoft.com/office/2019/extlst" xmlns:r="http://schemas.openxmlformats.org/officeDocument/2006/relationships" xmlns:m="http://schemas.openxmlformats.org/officeDocument/2006/math" xmlns:v="urn:schemas-microsoft-com:vml" xmlns:wp14="http://schemas.microsoft.com/office/word/2010/wordprocessingDrawing" xmlns:wp="http://schemas.openxmlformats.org/drawingml/2006/wordprocessingDrawing" xmlns:w10="urn:schemas-microsoft-com:office:word" xmlns:w="http://schemas.openxmlformats.org/wordprocessingml/2006/main" xmlns:w14="http://schemas.microsoft.com/office/word/2010/wordml" xmlns:w15="http://schemas.microsoft.com/office/word/2012/wordml" xmlns:w16cex="http://schemas.microsoft.com/office/word/2018/wordml/cex" xmlns:w16cid="http://schemas.microsoft.com/office/word/2016/wordml/cid" xmlns:w16="http://schemas.microsoft.com/office/word/2018/wordml" xmlns:w16sdtdh="http://schemas.microsoft.com/office/word/2020/wordml/sdtdatahash" xmlns:w16se="http://schemas.microsoft.com/office/word/2015/wordml/symex" xmlns:wpg="http://schemas.microsoft.com/office/word/2010/wordprocessingGroup" xmlns:wpi="http://schemas.microsoft.com/office/word/2010/wordprocessingInk" xmlns:wne="http://schemas.microsoft.com/office/word/2006/wordml" xmlns:wps="http://schemas.microsoft.com/office/word/2010/wordprocessingShape" mc:Ignorable="w14 w15 w16se w16cid w16 w16cex w16sdtdh wp14">
+<w:footnotes xmlns:wpc="http://schemas.microsoft.com/office/word/2010/wordprocessingCanvas" xmlns:cx="http://schemas.microsoft.com/office/drawing/2014/chartex" xmlns:cx1="http://schemas.microsoft.com/office/drawing/2015/9/8/chartex" xmlns:cx2="http://schemas.microsoft.com/office/drawing/2015/10/21/chartex" xmlns:cx3="http://schemas.microsoft.com/office/drawing/2016/5/9/chartex" xmlns:cx4="http://schemas.microsoft.com/office/drawing/2016/5/10/chartex" xmlns:cx5="http://schemas.microsoft.com/office/drawing/2016/5/11/chartex" xmlns:cx6="http://schemas.microsoft.com/office/drawing/2016/5/12/chartex" xmlns:cx7="http://schemas.microsoft.com/office/drawing/2016/5/13/chartex" xmlns:cx8="http://schemas.microsoft.com/office/drawing/2016/5/14/chartex" xmlns:mc="http://schemas.openxmlformats.org/markup-compatibility/2006" xmlns:aink="http://schemas.microsoft.com/office/drawing/2016/ink" xmlns:am3d="http://schemas.microsoft.com/office/drawing/2017/model3d" xmlns:o="urn:schemas-microsoft-com:office:office" xmlns:oel="http://schemas.microsoft.com/office/2019/extlst" xmlns:r="http://schemas.openxmlformats.org/officeDocument/2006/relationships" xmlns:m="http://schemas.openxmlformats.org/officeDocument/2006/math" xmlns:v="urn:schemas-microsoft-com:vml" xmlns:wp14="http://schemas.microsoft.com/office/word/2010/wordprocessingDrawing" xmlns:wp="http://schemas.openxmlformats.org/drawingml/2006/wordprocessingDrawing" xmlns:w10="urn:schemas-microsoft-com:office:word" xmlns:w="http://schemas.openxmlformats.org/wordprocessingml/2006/main" xmlns:w14="http://schemas.microsoft.com/office/word/2010/wordml" xmlns:w15="http://schemas.microsoft.com/office/word/2012/wordml" xmlns:w16cex="http://schemas.microsoft.com/office/word/2018/wordml/cex" xmlns:w16cid="http://schemas.microsoft.com/office/word/2016/wordml/cid" xmlns:w16="http://schemas.microsoft.com/office/word/2018/wordml" xmlns:w16du="http://schemas.microsoft.com/office/word/2023/wordml/word16du" xmlns:w16sdtdh="http://schemas.microsoft.com/office/word/2020/wordml/sdtdatahash" xmlns:w16sdtfl="http://schemas.microsoft.com/office/word/2024/wordml/sdtformatlock" xmlns:w16se="http://schemas.microsoft.com/office/word/2015/wordml/symex" xmlns:wpg="http://schemas.microsoft.com/office/word/2010/wordprocessingGroup" xmlns:wpi="http://schemas.microsoft.com/office/word/2010/wordprocessingInk" xmlns:wne="http://schemas.microsoft.com/office/word/2006/wordml" xmlns:wps="http://schemas.microsoft.com/office/word/2010/wordprocessingShape" mc:Ignorable="w14 w15 w16se w16cid w16 w16cex w16sdtdh w16sdtfl w16du wp14">
   <w:footnote w:type="separator" w:id="-1">
     <w:p>
       <w:r>
@@ -2275,7 +2993,7 @@
 </file>
 
 <file path=word/header1.xml><?xml version="1.0" encoding="utf-8"?>
-<w:hdr xmlns:wpc="http://schemas.microsoft.com/office/word/2010/wordprocessingCanvas" xmlns:cx="http://schemas.microsoft.com/office/drawing/2014/chartex" xmlns:cx1="http://schemas.microsoft.com/office/drawing/2015/9/8/chartex" xmlns:cx2="http://schemas.microsoft.com/office/drawing/2015/10/21/chartex" xmlns:cx3="http://schemas.microsoft.com/office/drawing/2016/5/9/chartex" xmlns:cx4="http://schemas.microsoft.com/office/drawing/2016/5/10/chartex" xmlns:cx5="http://schemas.microsoft.com/office/drawing/2016/5/11/chartex" xmlns:cx6="http://schemas.microsoft.com/office/drawing/2016/5/12/chartex" xmlns:cx7="http://schemas.microsoft.com/office/drawing/2016/5/13/chartex" xmlns:cx8="http://schemas.microsoft.com/office/drawing/2016/5/14/chartex" xmlns:mc="http://schemas.openxmlformats.org/markup-compatibility/2006" xmlns:aink="http://schemas.microsoft.com/office/drawing/2016/ink" xmlns:am3d="http://schemas.microsoft.com/office/drawing/2017/model3d" xmlns:o="urn:schemas-microsoft-com:office:office" xmlns:oel="http://schemas.microsoft.com/office/2019/extlst" xmlns:r="http://schemas.openxmlformats.org/officeDocument/2006/relationships" xmlns:m="http://schemas.openxmlformats.org/officeDocument/2006/math" xmlns:v="urn:schemas-microsoft-com:vml" xmlns:wp14="http://schemas.microsoft.com/office/word/2010/wordprocessingDrawing" xmlns:wp="http://schemas.openxmlformats.org/drawingml/2006/wordprocessingDrawing" xmlns:w10="urn:schemas-microsoft-com:office:word" xmlns:w="http://schemas.openxmlformats.org/wordprocessingml/2006/main" xmlns:w14="http://schemas.microsoft.com/office/word/2010/wordml" xmlns:w15="http://schemas.microsoft.com/office/word/2012/wordml" xmlns:w16cex="http://schemas.microsoft.com/office/word/2018/wordml/cex" xmlns:w16cid="http://schemas.microsoft.com/office/word/2016/wordml/cid" xmlns:w16="http://schemas.microsoft.com/office/word/2018/wordml" xmlns:w16sdtdh="http://schemas.microsoft.com/office/word/2020/wordml/sdtdatahash" xmlns:w16se="http://schemas.microsoft.com/office/word/2015/wordml/symex" xmlns:wpg="http://schemas.microsoft.com/office/word/2010/wordprocessingGroup" xmlns:wpi="http://schemas.microsoft.com/office/word/2010/wordprocessingInk" xmlns:wne="http://schemas.microsoft.com/office/word/2006/wordml" xmlns:wps="http://schemas.microsoft.com/office/word/2010/wordprocessingShape" mc:Ignorable="w14 w15 w16se w16cid w16 w16cex w16sdtdh wp14">
+<w:hdr xmlns:wpc="http://schemas.microsoft.com/office/word/2010/wordprocessingCanvas" xmlns:cx="http://schemas.microsoft.com/office/drawing/2014/chartex" xmlns:cx1="http://schemas.microsoft.com/office/drawing/2015/9/8/chartex" xmlns:cx2="http://schemas.microsoft.com/office/drawing/2015/10/21/chartex" xmlns:cx3="http://schemas.microsoft.com/office/drawing/2016/5/9/chartex" xmlns:cx4="http://schemas.microsoft.com/office/drawing/2016/5/10/chartex" xmlns:cx5="http://schemas.microsoft.com/office/drawing/2016/5/11/chartex" xmlns:cx6="http://schemas.microsoft.com/office/drawing/2016/5/12/chartex" xmlns:cx7="http://schemas.microsoft.com/office/drawing/2016/5/13/chartex" xmlns:cx8="http://schemas.microsoft.com/office/drawing/2016/5/14/chartex" xmlns:mc="http://schemas.openxmlformats.org/markup-compatibility/2006" xmlns:aink="http://schemas.microsoft.com/office/drawing/2016/ink" xmlns:am3d="http://schemas.microsoft.com/office/drawing/2017/model3d" xmlns:o="urn:schemas-microsoft-com:office:office" xmlns:oel="http://schemas.microsoft.com/office/2019/extlst" xmlns:r="http://schemas.openxmlformats.org/officeDocument/2006/relationships" xmlns:m="http://schemas.openxmlformats.org/officeDocument/2006/math" xmlns:v="urn:schemas-microsoft-com:vml" xmlns:wp14="http://schemas.microsoft.com/office/word/2010/wordprocessingDrawing" xmlns:wp="http://schemas.openxmlformats.org/drawingml/2006/wordprocessingDrawing" xmlns:w10="urn:schemas-microsoft-com:office:word" xmlns:w="http://schemas.openxmlformats.org/wordprocessingml/2006/main" xmlns:w14="http://schemas.microsoft.com/office/word/2010/wordml" xmlns:w15="http://schemas.microsoft.com/office/word/2012/wordml" xmlns:w16cex="http://schemas.microsoft.com/office/word/2018/wordml/cex" xmlns:w16cid="http://schemas.microsoft.com/office/word/2016/wordml/cid" xmlns:w16="http://schemas.microsoft.com/office/word/2018/wordml" xmlns:w16du="http://schemas.microsoft.com/office/word/2023/wordml/word16du" xmlns:w16sdtdh="http://schemas.microsoft.com/office/word/2020/wordml/sdtdatahash" xmlns:w16sdtfl="http://schemas.microsoft.com/office/word/2024/wordml/sdtformatlock" xmlns:w16se="http://schemas.microsoft.com/office/word/2015/wordml/symex" xmlns:wpg="http://schemas.microsoft.com/office/word/2010/wordprocessingGroup" xmlns:wpi="http://schemas.microsoft.com/office/word/2010/wordprocessingInk" xmlns:wne="http://schemas.microsoft.com/office/word/2006/wordml" xmlns:wps="http://schemas.microsoft.com/office/word/2010/wordprocessingShape" mc:Ignorable="w14 w15 w16se w16cid w16 w16cex w16sdtdh w16sdtfl w16du wp14">
   <w:p>
     <w:pPr>
       <w:pStyle w:val="Header"/>
@@ -2321,7 +3039,7 @@
 </file>
 
 <file path=word/styles.xml><?xml version="1.0" encoding="utf-8"?>
-<w:styles xmlns:mc="http://schemas.openxmlformats.org/markup-compatibility/2006" xmlns:r="http://schemas.openxmlformats.org/officeDocument/2006/relationships" xmlns:w="http://schemas.openxmlformats.org/wordprocessingml/2006/main" xmlns:w14="http://schemas.microsoft.com/office/word/2010/wordml" xmlns:w15="http://schemas.microsoft.com/office/word/2012/wordml" xmlns:w16cex="http://schemas.microsoft.com/office/word/2018/wordml/cex" xmlns:w16cid="http://schemas.microsoft.com/office/word/2016/wordml/cid" xmlns:w16="http://schemas.microsoft.com/office/word/2018/wordml" xmlns:w16sdtdh="http://schemas.microsoft.com/office/word/2020/wordml/sdtdatahash" xmlns:w16se="http://schemas.microsoft.com/office/word/2015/wordml/symex" mc:Ignorable="w14 w15 w16se w16cid w16 w16cex w16sdtdh">
+<w:styles xmlns:mc="http://schemas.openxmlformats.org/markup-compatibility/2006" xmlns:r="http://schemas.openxmlformats.org/officeDocument/2006/relationships" xmlns:w="http://schemas.openxmlformats.org/wordprocessingml/2006/main" xmlns:w14="http://schemas.microsoft.com/office/word/2010/wordml" xmlns:w15="http://schemas.microsoft.com/office/word/2012/wordml" xmlns:w16cex="http://schemas.microsoft.com/office/word/2018/wordml/cex" xmlns:w16cid="http://schemas.microsoft.com/office/word/2016/wordml/cid" xmlns:w16="http://schemas.microsoft.com/office/word/2018/wordml" xmlns:w16du="http://schemas.microsoft.com/office/word/2023/wordml/word16du" xmlns:w16sdtdh="http://schemas.microsoft.com/office/word/2020/wordml/sdtdatahash" xmlns:w16sdtfl="http://schemas.microsoft.com/office/word/2024/wordml/sdtformatlock" xmlns:w16se="http://schemas.microsoft.com/office/word/2015/wordml/symex" mc:Ignorable="w14 w15 w16se w16cid w16 w16cex w16sdtdh w16sdtfl w16du">
   <w:docDefaults>
     <w:rPrDefault>
       <w:rPr>

</xml_diff>